<commit_message>
Adding Pasieka AI Solutions GmbH
</commit_message>
<xml_diff>
--- a/2024/Manuel_Pasieka.docx
+++ b/2024/Manuel_Pasieka.docx
@@ -42,7 +42,21 @@
           <w:rFonts w:ascii="Times New Roman" w:eastAsia="Times New Roman" w:hAnsi="Times New Roman" w:cs="Times New Roman"/>
           <w:color w:val="F0610D"/>
         </w:rPr>
-        <w:t>I am builder, entrepreneur, and AI Consultant that helps you to make AI work for you.</w:t>
+        <w:t xml:space="preserve">I am builder, entrepreneur, and AI Consultant that </w:t>
+      </w:r>
+      <w:r>
+        <w:rPr>
+          <w:rFonts w:ascii="Times New Roman" w:eastAsia="Times New Roman" w:hAnsi="Times New Roman" w:cs="Times New Roman"/>
+          <w:color w:val="F0610D"/>
+        </w:rPr>
+        <w:t xml:space="preserve">will </w:t>
+      </w:r>
+      <w:r>
+        <w:rPr>
+          <w:rFonts w:ascii="Times New Roman" w:eastAsia="Times New Roman" w:hAnsi="Times New Roman" w:cs="Times New Roman"/>
+          <w:color w:val="F0610D"/>
+        </w:rPr>
+        <w:t>help you to make AI work for you.</w:t>
       </w:r>
     </w:p>
     <w:p>
@@ -65,14 +79,15 @@
         <w:contextualSpacing w:val="0"/>
         <w:jc w:val="center"/>
         <w:rPr>
-          <w:rFonts w:ascii="Times New Roman" w:eastAsia="Times New Roman" w:hAnsi="Times New Roman" w:cs="Times New Roman"/>
-        </w:rPr>
-      </w:pPr>
-      <w:r>
-        <w:rPr>
-          <w:rFonts w:ascii="Times New Roman" w:eastAsia="Times New Roman" w:hAnsi="Times New Roman" w:cs="Times New Roman"/>
+          <w:noProof/>
           <w:color w:val="4E4C5B"/>
         </w:rPr>
+      </w:pPr>
+      <w:r>
+        <w:rPr>
+          <w:rFonts w:ascii="Times New Roman" w:eastAsia="Times New Roman" w:hAnsi="Times New Roman" w:cs="Times New Roman"/>
+          <w:color w:val="4E4C5B"/>
+        </w:rPr>
         <w:t>contact@manuelpasieka.com • (+43) 681</w:t>
       </w:r>
       <w:r>
@@ -87,8 +102,28 @@
           <w:rFonts w:ascii="Times New Roman" w:eastAsia="Times New Roman" w:hAnsi="Times New Roman" w:cs="Times New Roman"/>
           <w:color w:val="4E4C5B"/>
         </w:rPr>
-        <w:t xml:space="preserve">8161 3940 • </w:t>
-      </w:r>
+        <w:t>8161 3940 • Vienna, Austria</w:t>
+      </w:r>
+      <w:r>
+        <w:rPr>
+          <w:noProof/>
+          <w:color w:val="4E4C5B"/>
+        </w:rPr>
+        <w:t xml:space="preserve"> </w:t>
+      </w:r>
+    </w:p>
+    <w:p>
+      <w:pPr>
+        <w:tabs>
+          <w:tab w:val="right" w:pos="10080"/>
+        </w:tabs>
+        <w:contextualSpacing w:val="0"/>
+        <w:jc w:val="center"/>
+        <w:rPr>
+          <w:noProof/>
+          <w:color w:val="4E4C5B"/>
+        </w:rPr>
+      </w:pPr>
       <w:hyperlink r:id="rId7" w:history="1">
         <w:r>
           <w:rPr>
@@ -104,15 +139,94 @@
           <w:rFonts w:ascii="Times New Roman" w:eastAsia="Times New Roman" w:hAnsi="Times New Roman" w:cs="Times New Roman"/>
           <w:color w:val="4E4C5B"/>
         </w:rPr>
-        <w:t xml:space="preserve"> • Vienna, Austria</w:t>
-      </w:r>
-      <w:r>
-        <w:rPr>
-          <w:noProof/>
+        <w:t xml:space="preserve"> •</w:t>
+      </w:r>
+      <w:r>
+        <w:rPr>
+          <w:rFonts w:ascii="Times New Roman" w:eastAsia="Times New Roman" w:hAnsi="Times New Roman" w:cs="Times New Roman"/>
           <w:color w:val="4E4C5B"/>
         </w:rPr>
         <w:t xml:space="preserve"> </w:t>
       </w:r>
+      <w:hyperlink r:id="rId8" w:history="1">
+        <w:r>
+          <w:rPr>
+            <w:rStyle w:val="Hipervnculo"/>
+            <w:rFonts w:ascii="Times New Roman" w:eastAsia="Times New Roman" w:hAnsi="Times New Roman" w:cs="Times New Roman"/>
+          </w:rPr>
+          <w:t>www.pa</w:t>
+        </w:r>
+        <w:r>
+          <w:rPr>
+            <w:rStyle w:val="Hipervnculo"/>
+            <w:rFonts w:ascii="Times New Roman" w:eastAsia="Times New Roman" w:hAnsi="Times New Roman" w:cs="Times New Roman"/>
+          </w:rPr>
+          <w:t>s</w:t>
+        </w:r>
+        <w:r>
+          <w:rPr>
+            <w:rStyle w:val="Hipervnculo"/>
+            <w:rFonts w:ascii="Times New Roman" w:eastAsia="Times New Roman" w:hAnsi="Times New Roman" w:cs="Times New Roman"/>
+          </w:rPr>
+          <w:t>ieka.ai</w:t>
+        </w:r>
+      </w:hyperlink>
+      <w:r>
+        <w:rPr>
+          <w:rFonts w:ascii="Times New Roman" w:eastAsia="Times New Roman" w:hAnsi="Times New Roman" w:cs="Times New Roman"/>
+          <w:color w:val="4E4C5B"/>
+        </w:rPr>
+        <w:t xml:space="preserve"> </w:t>
+      </w:r>
+      <w:r>
+        <w:rPr>
+          <w:rFonts w:ascii="Times New Roman" w:eastAsia="Times New Roman" w:hAnsi="Times New Roman" w:cs="Times New Roman"/>
+          <w:color w:val="4E4C5B"/>
+        </w:rPr>
+        <w:t>•</w:t>
+      </w:r>
+      <w:r>
+        <w:rPr>
+          <w:rFonts w:ascii="Times New Roman" w:eastAsia="Times New Roman" w:hAnsi="Times New Roman" w:cs="Times New Roman"/>
+          <w:color w:val="4E4C5B"/>
+        </w:rPr>
+        <w:t xml:space="preserve"> </w:t>
+      </w:r>
+      <w:hyperlink r:id="rId9" w:history="1">
+        <w:r>
+          <w:rPr>
+            <w:rStyle w:val="Hipervnculo"/>
+            <w:rFonts w:ascii="Times New Roman" w:eastAsia="Times New Roman" w:hAnsi="Times New Roman" w:cs="Times New Roman"/>
+          </w:rPr>
+          <w:t>www.ma</w:t>
+        </w:r>
+        <w:r>
+          <w:rPr>
+            <w:rStyle w:val="Hipervnculo"/>
+            <w:rFonts w:ascii="Times New Roman" w:eastAsia="Times New Roman" w:hAnsi="Times New Roman" w:cs="Times New Roman"/>
+          </w:rPr>
+          <w:t>n</w:t>
+        </w:r>
+        <w:r>
+          <w:rPr>
+            <w:rStyle w:val="Hipervnculo"/>
+            <w:rFonts w:ascii="Times New Roman" w:eastAsia="Times New Roman" w:hAnsi="Times New Roman" w:cs="Times New Roman"/>
+          </w:rPr>
+          <w:t>uelpasieka.com</w:t>
+        </w:r>
+      </w:hyperlink>
+    </w:p>
+    <w:p>
+      <w:pPr>
+        <w:tabs>
+          <w:tab w:val="right" w:pos="10080"/>
+        </w:tabs>
+        <w:contextualSpacing w:val="0"/>
+        <w:jc w:val="center"/>
+        <w:rPr>
+          <w:rFonts w:ascii="Times New Roman" w:eastAsia="Times New Roman" w:hAnsi="Times New Roman" w:cs="Times New Roman"/>
+        </w:rPr>
+      </w:pPr>
       <w:r>
         <w:rPr>
           <w:noProof/>
@@ -316,6 +430,12 @@
         </w:rPr>
         <w:t xml:space="preserve"> Tableau)</w:t>
       </w:r>
+      <w:r>
+        <w:rPr>
+          <w:rFonts w:ascii="Times New Roman" w:eastAsia="Times New Roman" w:hAnsi="Times New Roman" w:cs="Times New Roman"/>
+        </w:rPr>
+        <w:t>, Vector Databases, Model training and fine-tuning</w:t>
+      </w:r>
     </w:p>
     <w:p>
       <w:pPr>
@@ -498,6 +618,34 @@
         <w:t>SageMaker</w:t>
       </w:r>
       <w:proofErr w:type="spellEnd"/>
+      <w:r>
+        <w:rPr>
+          <w:rFonts w:ascii="Times New Roman" w:eastAsia="Times New Roman" w:hAnsi="Times New Roman" w:cs="Times New Roman"/>
+        </w:rPr>
+        <w:t xml:space="preserve"> </w:t>
+      </w:r>
+      <w:proofErr w:type="spellStart"/>
+      <w:r>
+        <w:rPr>
+          <w:rFonts w:ascii="Times New Roman" w:eastAsia="Times New Roman" w:hAnsi="Times New Roman" w:cs="Times New Roman"/>
+        </w:rPr>
+        <w:t>OpenTelemetry</w:t>
+      </w:r>
+      <w:proofErr w:type="spellEnd"/>
+      <w:r>
+        <w:rPr>
+          <w:rFonts w:ascii="Times New Roman" w:eastAsia="Times New Roman" w:hAnsi="Times New Roman" w:cs="Times New Roman"/>
+        </w:rPr>
+        <w:t xml:space="preserve">, </w:t>
+      </w:r>
+      <w:proofErr w:type="spellStart"/>
+      <w:r>
+        <w:rPr>
+          <w:rFonts w:ascii="Times New Roman" w:eastAsia="Times New Roman" w:hAnsi="Times New Roman" w:cs="Times New Roman"/>
+        </w:rPr>
+        <w:t>FastAPI</w:t>
+      </w:r>
+      <w:proofErr w:type="spellEnd"/>
     </w:p>
     <w:p>
       <w:pPr>
@@ -530,26 +678,8 @@
         <w:rPr>
           <w:rFonts w:ascii="Times New Roman" w:eastAsia="Times New Roman" w:hAnsi="Times New Roman" w:cs="Times New Roman"/>
         </w:rPr>
-        <w:t xml:space="preserve">, </w:t>
-      </w:r>
-      <w:proofErr w:type="spellStart"/>
-      <w:r>
-        <w:rPr>
-          <w:rFonts w:ascii="Times New Roman" w:hAnsi="Times New Roman" w:cs="Times New Roman"/>
-          <w:color w:val="202122"/>
-          <w:sz w:val="21"/>
-          <w:szCs w:val="21"/>
-          <w:shd w:val="clear" w:color="auto" w:fill="FFFFFF"/>
-        </w:rPr>
-        <w:t>δ</w:t>
-      </w:r>
-      <w:r>
-        <w:rPr>
-          <w:rFonts w:ascii="Times New Roman" w:eastAsia="Times New Roman" w:hAnsi="Times New Roman" w:cs="Times New Roman"/>
-        </w:rPr>
-        <w:t>Azure</w:t>
-      </w:r>
-      <w:proofErr w:type="spellEnd"/>
+        <w:t>, Azure</w:t>
+      </w:r>
     </w:p>
     <w:p>
       <w:pPr>
@@ -618,7 +748,7 @@
           <w:b/>
           <w:color w:val="4E4C5B"/>
         </w:rPr>
-        <w:t>Heureka</w:t>
+        <w:t>Pasieka</w:t>
       </w:r>
       <w:proofErr w:type="spellEnd"/>
       <w:r>
@@ -627,37 +757,8 @@
           <w:b/>
           <w:color w:val="4E4C5B"/>
         </w:rPr>
-        <w:t xml:space="preserve"> AI</w:t>
-      </w:r>
-      <w:r>
-        <w:rPr>
-          <w:rFonts w:ascii="Times New Roman" w:eastAsia="Times New Roman" w:hAnsi="Times New Roman" w:cs="Times New Roman"/>
-          <w:b/>
-          <w:color w:val="4E4C5B"/>
-          <w:lang w:val="en-US"/>
-        </w:rPr>
-        <w:t xml:space="preserve"> </w:t>
-      </w:r>
-      <w:r>
-        <w:rPr>
-          <w:rFonts w:ascii="Times New Roman" w:eastAsia="Times New Roman" w:hAnsi="Times New Roman" w:cs="Times New Roman"/>
-          <w:b/>
-          <w:color w:val="4E4C5B"/>
-          <w:lang w:val="en-US"/>
-        </w:rPr>
-        <w:t xml:space="preserve">GmbH </w:t>
-      </w:r>
-      <w:proofErr w:type="spellStart"/>
-      <w:r>
-        <w:rPr>
-          <w:rFonts w:ascii="Times New Roman" w:eastAsia="Times New Roman" w:hAnsi="Times New Roman" w:cs="Times New Roman"/>
-          <w:b/>
-          <w:color w:val="4E4C5B"/>
-          <w:lang w:val="en-US"/>
-        </w:rPr>
-        <w:t>e.g</w:t>
-      </w:r>
-      <w:proofErr w:type="spellEnd"/>
+        <w:t xml:space="preserve"> AI Solutions GmbH</w:t>
+      </w:r>
       <w:r>
         <w:rPr>
           <w:rFonts w:ascii="Times New Roman" w:eastAsia="Times New Roman" w:hAnsi="Times New Roman" w:cs="Times New Roman"/>
@@ -691,7 +792,7 @@
           <w:color w:val="F0610D"/>
           <w:lang w:val="en-US"/>
         </w:rPr>
-        <w:t>Founder</w:t>
+        <w:t>CEO</w:t>
       </w:r>
       <w:r>
         <w:rPr>
@@ -727,7 +828,7 @@
           <w:b/>
           <w:lang w:val="en-US"/>
         </w:rPr>
-        <w:t>6</w:t>
+        <w:t>4</w:t>
       </w:r>
       <w:r>
         <w:rPr>
@@ -743,7 +844,15 @@
           <w:b/>
           <w:lang w:val="en-US"/>
         </w:rPr>
-        <w:t>3 - present</w:t>
+        <w:t>4</w:t>
+      </w:r>
+      <w:r>
+        <w:rPr>
+          <w:rFonts w:ascii="Times New Roman" w:eastAsia="Times New Roman" w:hAnsi="Times New Roman" w:cs="Times New Roman"/>
+          <w:b/>
+          <w:lang w:val="en-US"/>
+        </w:rPr>
+        <w:t xml:space="preserve"> - present</w:t>
       </w:r>
       <w:r>
         <w:rPr>
@@ -757,85 +866,31 @@
     <w:p>
       <w:pPr>
         <w:tabs>
-          <w:tab w:val="right" w:pos="9360"/>
-        </w:tabs>
-        <w:contextualSpacing w:val="0"/>
-        <w:rPr>
-          <w:rFonts w:ascii="Times New Roman" w:eastAsia="Times New Roman" w:hAnsi="Times New Roman" w:cs="Times New Roman"/>
-          <w:lang w:val="en-US"/>
-        </w:rPr>
-      </w:pPr>
-      <w:r>
-        <w:rPr>
-          <w:rFonts w:ascii="Times New Roman" w:eastAsia="Times New Roman" w:hAnsi="Times New Roman" w:cs="Times New Roman"/>
-          <w:lang w:val="en-US"/>
-        </w:rPr>
-        <w:t>Pallas</w:t>
-      </w:r>
-      <w:r>
-        <w:rPr>
-          <w:rFonts w:ascii="Times New Roman" w:eastAsia="Times New Roman" w:hAnsi="Times New Roman" w:cs="Times New Roman"/>
-          <w:lang w:val="en-US"/>
-        </w:rPr>
-        <w:t xml:space="preserve"> is a Knowledge Management System that helps companies to make most of their documentation. Pallas is achieving this with a scalable </w:t>
-      </w:r>
-      <w:r>
-        <w:rPr>
-          <w:rFonts w:ascii="Times New Roman" w:eastAsia="Times New Roman" w:hAnsi="Times New Roman" w:cs="Times New Roman"/>
-          <w:lang w:val="en-US"/>
-        </w:rPr>
-        <w:t>Retriever Augmented Generation</w:t>
-      </w:r>
-      <w:r>
-        <w:rPr>
-          <w:rFonts w:ascii="Times New Roman" w:eastAsia="Times New Roman" w:hAnsi="Times New Roman" w:cs="Times New Roman"/>
-          <w:lang w:val="en-US"/>
-        </w:rPr>
-        <w:t xml:space="preserve"> (RAG)</w:t>
-      </w:r>
-      <w:r>
-        <w:rPr>
-          <w:rFonts w:ascii="Times New Roman" w:eastAsia="Times New Roman" w:hAnsi="Times New Roman" w:cs="Times New Roman"/>
-          <w:lang w:val="en-US"/>
-        </w:rPr>
-        <w:t xml:space="preserve"> system</w:t>
-      </w:r>
-      <w:r>
-        <w:rPr>
-          <w:rFonts w:ascii="Times New Roman" w:eastAsia="Times New Roman" w:hAnsi="Times New Roman" w:cs="Times New Roman"/>
-          <w:lang w:val="en-US"/>
-        </w:rPr>
-        <w:t xml:space="preserve"> that operates autonomous </w:t>
-      </w:r>
-      <w:proofErr w:type="gramStart"/>
-      <w:r>
-        <w:rPr>
-          <w:rFonts w:ascii="Times New Roman" w:eastAsia="Times New Roman" w:hAnsi="Times New Roman" w:cs="Times New Roman"/>
-          <w:lang w:val="en-US"/>
-        </w:rPr>
-        <w:t>on-premise</w:t>
-      </w:r>
-      <w:proofErr w:type="gramEnd"/>
-      <w:r>
-        <w:rPr>
-          <w:rFonts w:ascii="Times New Roman" w:eastAsia="Times New Roman" w:hAnsi="Times New Roman" w:cs="Times New Roman"/>
-          <w:lang w:val="en-US"/>
-        </w:rPr>
-        <w:t xml:space="preserve"> or in a company’s virtual private cloud (VPC)</w:t>
-      </w:r>
-      <w:r>
-        <w:rPr>
-          <w:rFonts w:ascii="Times New Roman" w:eastAsia="Times New Roman" w:hAnsi="Times New Roman" w:cs="Times New Roman"/>
-          <w:lang w:val="en-US"/>
-        </w:rPr>
-        <w:t xml:space="preserve">. </w:t>
-      </w:r>
-      <w:r>
-        <w:rPr>
-          <w:rFonts w:ascii="Times New Roman" w:eastAsia="Times New Roman" w:hAnsi="Times New Roman" w:cs="Times New Roman"/>
-          <w:lang w:val="en-US"/>
-        </w:rPr>
-        <w:t>This provides companies with control and safety over their precious internal knowledge, while accelerating finding and using important information and documents within the company.</w:t>
+          <w:tab w:val="left" w:pos="7938"/>
+          <w:tab w:val="right" w:pos="10080"/>
+        </w:tabs>
+        <w:spacing w:line="252" w:lineRule="auto"/>
+        <w:contextualSpacing w:val="0"/>
+        <w:rPr>
+          <w:rFonts w:ascii="Times New Roman" w:eastAsia="Times New Roman" w:hAnsi="Times New Roman" w:cs="Times New Roman"/>
+          <w:lang w:val="en-US"/>
+        </w:rPr>
+      </w:pPr>
+      <w:proofErr w:type="spellStart"/>
+      <w:r>
+        <w:rPr>
+          <w:rFonts w:ascii="Times New Roman" w:eastAsia="Times New Roman" w:hAnsi="Times New Roman" w:cs="Times New Roman"/>
+          <w:lang w:val="en-US"/>
+        </w:rPr>
+        <w:t>Pasieka</w:t>
+      </w:r>
+      <w:proofErr w:type="spellEnd"/>
+      <w:r>
+        <w:rPr>
+          <w:rFonts w:ascii="Times New Roman" w:eastAsia="Times New Roman" w:hAnsi="Times New Roman" w:cs="Times New Roman"/>
+          <w:lang w:val="en-US"/>
+        </w:rPr>
+        <w:t xml:space="preserve"> AI Solutions GmbH provides AI consultancy and tailored AI software solutions. We help companies to identify how to leverage AI for their business and how to make AI work for them.</w:t>
       </w:r>
     </w:p>
     <w:p>
@@ -846,41 +901,22 @@
           <w:numId w:val="3"/>
         </w:numPr>
         <w:tabs>
-          <w:tab w:val="right" w:pos="9360"/>
-        </w:tabs>
-        <w:contextualSpacing w:val="0"/>
-        <w:rPr>
-          <w:rFonts w:ascii="Times New Roman" w:eastAsia="Times New Roman" w:hAnsi="Times New Roman" w:cs="Times New Roman"/>
-          <w:lang w:val="en-US"/>
-        </w:rPr>
-      </w:pPr>
-      <w:r>
-        <w:rPr>
-          <w:rFonts w:ascii="Times New Roman" w:eastAsia="Times New Roman" w:hAnsi="Times New Roman" w:cs="Times New Roman"/>
-          <w:lang w:val="en-US"/>
-        </w:rPr>
-        <w:t>Scalable</w:t>
-      </w:r>
-      <w:r>
-        <w:rPr>
-          <w:rFonts w:ascii="Times New Roman" w:eastAsia="Times New Roman" w:hAnsi="Times New Roman" w:cs="Times New Roman"/>
-          <w:lang w:val="en-US"/>
-        </w:rPr>
-        <w:t xml:space="preserve"> containerized</w:t>
-      </w:r>
-      <w:r>
-        <w:rPr>
-          <w:rFonts w:ascii="Times New Roman" w:eastAsia="Times New Roman" w:hAnsi="Times New Roman" w:cs="Times New Roman"/>
-          <w:lang w:val="en-US"/>
-        </w:rPr>
-        <w:t xml:space="preserve"> microservice</w:t>
-      </w:r>
-      <w:r>
-        <w:rPr>
-          <w:rFonts w:ascii="Times New Roman" w:eastAsia="Times New Roman" w:hAnsi="Times New Roman" w:cs="Times New Roman"/>
-          <w:lang w:val="en-US"/>
-        </w:rPr>
-        <w:t xml:space="preserve"> architecture</w:t>
+          <w:tab w:val="left" w:pos="7938"/>
+          <w:tab w:val="right" w:pos="10080"/>
+        </w:tabs>
+        <w:spacing w:line="252" w:lineRule="auto"/>
+        <w:contextualSpacing w:val="0"/>
+        <w:rPr>
+          <w:rFonts w:ascii="Times New Roman" w:eastAsia="Times New Roman" w:hAnsi="Times New Roman" w:cs="Times New Roman"/>
+          <w:lang w:val="en-US"/>
+        </w:rPr>
+      </w:pPr>
+      <w:r>
+        <w:rPr>
+          <w:rFonts w:ascii="Times New Roman" w:eastAsia="Times New Roman" w:hAnsi="Times New Roman" w:cs="Times New Roman"/>
+          <w:lang w:val="en-US"/>
+        </w:rPr>
+        <w:t>Strategic AI consultancy</w:t>
       </w:r>
     </w:p>
     <w:p>
@@ -891,36 +927,36 @@
           <w:numId w:val="3"/>
         </w:numPr>
         <w:tabs>
-          <w:tab w:val="right" w:pos="9360"/>
-        </w:tabs>
-        <w:contextualSpacing w:val="0"/>
-        <w:rPr>
-          <w:rFonts w:ascii="Times New Roman" w:eastAsia="Times New Roman" w:hAnsi="Times New Roman" w:cs="Times New Roman"/>
-          <w:lang w:val="en-US"/>
-        </w:rPr>
-      </w:pPr>
-      <w:r>
-        <w:rPr>
-          <w:rFonts w:ascii="Times New Roman" w:eastAsia="Times New Roman" w:hAnsi="Times New Roman" w:cs="Times New Roman"/>
-          <w:lang w:val="en-US"/>
-        </w:rPr>
-        <w:t xml:space="preserve">Integration of multiple knowledge bases (Confluence, SharePoint, </w:t>
-      </w:r>
-      <w:proofErr w:type="spellStart"/>
-      <w:r>
-        <w:rPr>
-          <w:rFonts w:ascii="Times New Roman" w:eastAsia="Times New Roman" w:hAnsi="Times New Roman" w:cs="Times New Roman"/>
-          <w:lang w:val="en-US"/>
-        </w:rPr>
-        <w:t>FileServers</w:t>
-      </w:r>
-      <w:proofErr w:type="spellEnd"/>
-      <w:r>
-        <w:rPr>
-          <w:rFonts w:ascii="Times New Roman" w:eastAsia="Times New Roman" w:hAnsi="Times New Roman" w:cs="Times New Roman"/>
-          <w:lang w:val="en-US"/>
-        </w:rPr>
-        <w:t>, …)</w:t>
+          <w:tab w:val="left" w:pos="7938"/>
+          <w:tab w:val="right" w:pos="10080"/>
+        </w:tabs>
+        <w:spacing w:line="252" w:lineRule="auto"/>
+        <w:contextualSpacing w:val="0"/>
+        <w:rPr>
+          <w:rFonts w:ascii="Times New Roman" w:eastAsia="Times New Roman" w:hAnsi="Times New Roman" w:cs="Times New Roman"/>
+          <w:lang w:val="en-US"/>
+        </w:rPr>
+      </w:pPr>
+      <w:r>
+        <w:rPr>
+          <w:rFonts w:ascii="Times New Roman" w:eastAsia="Times New Roman" w:hAnsi="Times New Roman" w:cs="Times New Roman"/>
+          <w:lang w:val="en-US"/>
+        </w:rPr>
+        <w:t xml:space="preserve">Method development and </w:t>
+      </w:r>
+      <w:r>
+        <w:rPr>
+          <w:rFonts w:ascii="Times New Roman" w:eastAsia="Times New Roman" w:hAnsi="Times New Roman" w:cs="Times New Roman"/>
+          <w:lang w:val="en-US"/>
+        </w:rPr>
+        <w:t xml:space="preserve">technology </w:t>
+      </w:r>
+      <w:r>
+        <w:rPr>
+          <w:rFonts w:ascii="Times New Roman" w:eastAsia="Times New Roman" w:hAnsi="Times New Roman" w:cs="Times New Roman"/>
+          <w:lang w:val="en-US"/>
+        </w:rPr>
+        <w:t>selection</w:t>
       </w:r>
     </w:p>
     <w:p>
@@ -946,14 +982,226 @@
           <w:rFonts w:ascii="Times New Roman" w:eastAsia="Times New Roman" w:hAnsi="Times New Roman" w:cs="Times New Roman"/>
           <w:lang w:val="en-US"/>
         </w:rPr>
-        <w:t xml:space="preserve">Information Retrieval </w:t>
-      </w:r>
-      <w:r>
-        <w:rPr>
-          <w:rFonts w:ascii="Times New Roman" w:eastAsia="Times New Roman" w:hAnsi="Times New Roman" w:cs="Times New Roman"/>
-          <w:lang w:val="en-US"/>
-        </w:rPr>
-        <w:t>and Document and Query expansion</w:t>
+        <w:t>AI Product and Prototype development</w:t>
+      </w:r>
+    </w:p>
+    <w:p>
+      <w:pPr>
+        <w:tabs>
+          <w:tab w:val="left" w:pos="7938"/>
+          <w:tab w:val="right" w:pos="10080"/>
+        </w:tabs>
+        <w:spacing w:line="252" w:lineRule="auto"/>
+        <w:contextualSpacing w:val="0"/>
+        <w:rPr>
+          <w:rFonts w:ascii="Times New Roman" w:eastAsia="Times New Roman" w:hAnsi="Times New Roman" w:cs="Times New Roman"/>
+          <w:b/>
+          <w:color w:val="4E4C5B"/>
+          <w:lang w:val="en-US"/>
+        </w:rPr>
+      </w:pPr>
+    </w:p>
+    <w:p>
+      <w:pPr>
+        <w:tabs>
+          <w:tab w:val="left" w:pos="7938"/>
+          <w:tab w:val="right" w:pos="10080"/>
+        </w:tabs>
+        <w:spacing w:line="252" w:lineRule="auto"/>
+        <w:contextualSpacing w:val="0"/>
+        <w:rPr>
+          <w:rFonts w:ascii="Times New Roman" w:eastAsia="Times New Roman" w:hAnsi="Times New Roman" w:cs="Times New Roman"/>
+          <w:b/>
+          <w:color w:val="4E4C5B"/>
+          <w:lang w:val="en-US"/>
+        </w:rPr>
+      </w:pPr>
+      <w:r>
+        <w:rPr>
+          <w:rFonts w:ascii="Times New Roman" w:eastAsia="Times New Roman" w:hAnsi="Times New Roman" w:cs="Times New Roman"/>
+          <w:b/>
+          <w:color w:val="4E4C5B"/>
+        </w:rPr>
+        <w:t>Pallas</w:t>
+      </w:r>
+      <w:r>
+        <w:rPr>
+          <w:rFonts w:ascii="Times New Roman" w:eastAsia="Times New Roman" w:hAnsi="Times New Roman" w:cs="Times New Roman"/>
+          <w:b/>
+          <w:color w:val="4E4C5B"/>
+          <w:lang w:val="en-US"/>
+        </w:rPr>
+        <w:t xml:space="preserve"> </w:t>
+      </w:r>
+      <w:r>
+        <w:rPr>
+          <w:rFonts w:ascii="Times New Roman" w:eastAsia="Times New Roman" w:hAnsi="Times New Roman" w:cs="Times New Roman"/>
+          <w:b/>
+          <w:lang w:val="en-US"/>
+        </w:rPr>
+        <w:t>–</w:t>
+      </w:r>
+      <w:r>
+        <w:rPr>
+          <w:rFonts w:ascii="Times New Roman" w:eastAsia="Times New Roman" w:hAnsi="Times New Roman" w:cs="Times New Roman"/>
+          <w:b/>
+          <w:lang w:val="en-US"/>
+        </w:rPr>
+        <w:t xml:space="preserve"> </w:t>
+      </w:r>
+      <w:r>
+        <w:rPr>
+          <w:rFonts w:ascii="Times New Roman" w:eastAsia="Times New Roman" w:hAnsi="Times New Roman" w:cs="Times New Roman"/>
+          <w:b/>
+          <w:iCs/>
+          <w:color w:val="F0610D"/>
+          <w:lang w:val="en-US"/>
+        </w:rPr>
+        <w:t>Founder</w:t>
+      </w:r>
+      <w:r>
+        <w:rPr>
+          <w:rFonts w:ascii="Times New Roman" w:eastAsia="Times New Roman" w:hAnsi="Times New Roman" w:cs="Times New Roman"/>
+          <w:b/>
+          <w:iCs/>
+          <w:color w:val="F0610D"/>
+          <w:lang w:val="en-US"/>
+        </w:rPr>
+        <w:tab/>
+      </w:r>
+      <w:r>
+        <w:rPr>
+          <w:rFonts w:ascii="Times New Roman" w:eastAsia="Times New Roman" w:hAnsi="Times New Roman" w:cs="Times New Roman"/>
+          <w:b/>
+          <w:iCs/>
+          <w:color w:val="F0610D"/>
+          <w:lang w:val="en-US"/>
+        </w:rPr>
+        <w:tab/>
+      </w:r>
+      <w:r>
+        <w:rPr>
+          <w:rFonts w:ascii="Times New Roman" w:eastAsia="Times New Roman" w:hAnsi="Times New Roman" w:cs="Times New Roman"/>
+          <w:b/>
+          <w:lang w:val="en-US"/>
+        </w:rPr>
+        <w:t>0</w:t>
+      </w:r>
+      <w:r>
+        <w:rPr>
+          <w:rFonts w:ascii="Times New Roman" w:eastAsia="Times New Roman" w:hAnsi="Times New Roman" w:cs="Times New Roman"/>
+          <w:b/>
+          <w:lang w:val="en-US"/>
+        </w:rPr>
+        <w:t>6</w:t>
+      </w:r>
+      <w:r>
+        <w:rPr>
+          <w:rFonts w:ascii="Times New Roman" w:eastAsia="Times New Roman" w:hAnsi="Times New Roman" w:cs="Times New Roman"/>
+          <w:b/>
+          <w:lang w:val="en-US"/>
+        </w:rPr>
+        <w:t>/202</w:t>
+      </w:r>
+      <w:r>
+        <w:rPr>
+          <w:rFonts w:ascii="Times New Roman" w:eastAsia="Times New Roman" w:hAnsi="Times New Roman" w:cs="Times New Roman"/>
+          <w:b/>
+          <w:lang w:val="en-US"/>
+        </w:rPr>
+        <w:t>3 - present</w:t>
+      </w:r>
+      <w:r>
+        <w:rPr>
+          <w:rFonts w:ascii="Times New Roman" w:eastAsia="Times New Roman" w:hAnsi="Times New Roman" w:cs="Times New Roman"/>
+          <w:b/>
+          <w:lang w:val="en-US"/>
+        </w:rPr>
+        <w:t xml:space="preserve"> </w:t>
+      </w:r>
+    </w:p>
+    <w:p>
+      <w:pPr>
+        <w:tabs>
+          <w:tab w:val="right" w:pos="9360"/>
+        </w:tabs>
+        <w:contextualSpacing w:val="0"/>
+        <w:rPr>
+          <w:rFonts w:ascii="Times New Roman" w:eastAsia="Times New Roman" w:hAnsi="Times New Roman" w:cs="Times New Roman"/>
+          <w:lang w:val="en-US"/>
+        </w:rPr>
+      </w:pPr>
+      <w:r>
+        <w:rPr>
+          <w:rFonts w:ascii="Times New Roman" w:eastAsia="Times New Roman" w:hAnsi="Times New Roman" w:cs="Times New Roman"/>
+          <w:lang w:val="en-US"/>
+        </w:rPr>
+        <w:t>Pallas</w:t>
+      </w:r>
+      <w:r>
+        <w:rPr>
+          <w:rFonts w:ascii="Times New Roman" w:eastAsia="Times New Roman" w:hAnsi="Times New Roman" w:cs="Times New Roman"/>
+          <w:lang w:val="en-US"/>
+        </w:rPr>
+        <w:t xml:space="preserve"> is a Knowledge Management System that helps companies to make most of their documentation. Pallas is achieving this with a scalable </w:t>
+      </w:r>
+      <w:r>
+        <w:rPr>
+          <w:rFonts w:ascii="Times New Roman" w:eastAsia="Times New Roman" w:hAnsi="Times New Roman" w:cs="Times New Roman"/>
+          <w:lang w:val="en-US"/>
+        </w:rPr>
+        <w:t>Retriever Augmented Generation</w:t>
+      </w:r>
+      <w:r>
+        <w:rPr>
+          <w:rFonts w:ascii="Times New Roman" w:eastAsia="Times New Roman" w:hAnsi="Times New Roman" w:cs="Times New Roman"/>
+          <w:lang w:val="en-US"/>
+        </w:rPr>
+        <w:t xml:space="preserve"> (RAG)</w:t>
+      </w:r>
+      <w:r>
+        <w:rPr>
+          <w:rFonts w:ascii="Times New Roman" w:eastAsia="Times New Roman" w:hAnsi="Times New Roman" w:cs="Times New Roman"/>
+          <w:lang w:val="en-US"/>
+        </w:rPr>
+        <w:t xml:space="preserve"> system</w:t>
+      </w:r>
+      <w:r>
+        <w:rPr>
+          <w:rFonts w:ascii="Times New Roman" w:eastAsia="Times New Roman" w:hAnsi="Times New Roman" w:cs="Times New Roman"/>
+          <w:lang w:val="en-US"/>
+        </w:rPr>
+        <w:t xml:space="preserve"> that operates autonomous </w:t>
+      </w:r>
+      <w:proofErr w:type="gramStart"/>
+      <w:r>
+        <w:rPr>
+          <w:rFonts w:ascii="Times New Roman" w:eastAsia="Times New Roman" w:hAnsi="Times New Roman" w:cs="Times New Roman"/>
+          <w:lang w:val="en-US"/>
+        </w:rPr>
+        <w:t>on-premise</w:t>
+      </w:r>
+      <w:proofErr w:type="gramEnd"/>
+      <w:r>
+        <w:rPr>
+          <w:rFonts w:ascii="Times New Roman" w:eastAsia="Times New Roman" w:hAnsi="Times New Roman" w:cs="Times New Roman"/>
+          <w:lang w:val="en-US"/>
+        </w:rPr>
+        <w:t xml:space="preserve"> or in a company’s virtual private cloud (VPC)</w:t>
+      </w:r>
+      <w:r>
+        <w:rPr>
+          <w:rFonts w:ascii="Times New Roman" w:eastAsia="Times New Roman" w:hAnsi="Times New Roman" w:cs="Times New Roman"/>
+          <w:lang w:val="en-US"/>
+        </w:rPr>
+        <w:t xml:space="preserve">. </w:t>
+      </w:r>
+      <w:r>
+        <w:rPr>
+          <w:rFonts w:ascii="Times New Roman" w:eastAsia="Times New Roman" w:hAnsi="Times New Roman" w:cs="Times New Roman"/>
+          <w:lang w:val="en-US"/>
+        </w:rPr>
+        <w:t>This provides companies with control and safety over their precious internal knowledge, while accelerating finding and using important information and documents within the company.</w:t>
       </w:r>
     </w:p>
     <w:p>
@@ -964,6 +1212,91 @@
           <w:numId w:val="3"/>
         </w:numPr>
         <w:tabs>
+          <w:tab w:val="right" w:pos="9360"/>
+        </w:tabs>
+        <w:contextualSpacing w:val="0"/>
+        <w:rPr>
+          <w:rFonts w:ascii="Times New Roman" w:eastAsia="Times New Roman" w:hAnsi="Times New Roman" w:cs="Times New Roman"/>
+          <w:lang w:val="en-US"/>
+        </w:rPr>
+      </w:pPr>
+      <w:r>
+        <w:rPr>
+          <w:rFonts w:ascii="Times New Roman" w:eastAsia="Times New Roman" w:hAnsi="Times New Roman" w:cs="Times New Roman"/>
+          <w:lang w:val="en-US"/>
+        </w:rPr>
+        <w:t>Scalable</w:t>
+      </w:r>
+      <w:r>
+        <w:rPr>
+          <w:rFonts w:ascii="Times New Roman" w:eastAsia="Times New Roman" w:hAnsi="Times New Roman" w:cs="Times New Roman"/>
+          <w:lang w:val="en-US"/>
+        </w:rPr>
+        <w:t xml:space="preserve"> containerized</w:t>
+      </w:r>
+      <w:r>
+        <w:rPr>
+          <w:rFonts w:ascii="Times New Roman" w:eastAsia="Times New Roman" w:hAnsi="Times New Roman" w:cs="Times New Roman"/>
+          <w:lang w:val="en-US"/>
+        </w:rPr>
+        <w:t xml:space="preserve"> microservice</w:t>
+      </w:r>
+      <w:r>
+        <w:rPr>
+          <w:rFonts w:ascii="Times New Roman" w:eastAsia="Times New Roman" w:hAnsi="Times New Roman" w:cs="Times New Roman"/>
+          <w:lang w:val="en-US"/>
+        </w:rPr>
+        <w:t xml:space="preserve"> architecture</w:t>
+      </w:r>
+    </w:p>
+    <w:p>
+      <w:pPr>
+        <w:pStyle w:val="Prrafodelista"/>
+        <w:numPr>
+          <w:ilvl w:val="0"/>
+          <w:numId w:val="3"/>
+        </w:numPr>
+        <w:tabs>
+          <w:tab w:val="right" w:pos="9360"/>
+        </w:tabs>
+        <w:contextualSpacing w:val="0"/>
+        <w:rPr>
+          <w:rFonts w:ascii="Times New Roman" w:eastAsia="Times New Roman" w:hAnsi="Times New Roman" w:cs="Times New Roman"/>
+          <w:lang w:val="en-US"/>
+        </w:rPr>
+      </w:pPr>
+      <w:r>
+        <w:rPr>
+          <w:rFonts w:ascii="Times New Roman" w:eastAsia="Times New Roman" w:hAnsi="Times New Roman" w:cs="Times New Roman"/>
+          <w:lang w:val="en-US"/>
+        </w:rPr>
+        <w:t xml:space="preserve">Integration of multiple knowledge bases (Confluence, SharePoint, </w:t>
+      </w:r>
+      <w:proofErr w:type="spellStart"/>
+      <w:r>
+        <w:rPr>
+          <w:rFonts w:ascii="Times New Roman" w:eastAsia="Times New Roman" w:hAnsi="Times New Roman" w:cs="Times New Roman"/>
+          <w:lang w:val="en-US"/>
+        </w:rPr>
+        <w:t>FileServers</w:t>
+      </w:r>
+      <w:proofErr w:type="spellEnd"/>
+      <w:r>
+        <w:rPr>
+          <w:rFonts w:ascii="Times New Roman" w:eastAsia="Times New Roman" w:hAnsi="Times New Roman" w:cs="Times New Roman"/>
+          <w:lang w:val="en-US"/>
+        </w:rPr>
+        <w:t>, …)</w:t>
+      </w:r>
+    </w:p>
+    <w:p>
+      <w:pPr>
+        <w:pStyle w:val="Prrafodelista"/>
+        <w:numPr>
+          <w:ilvl w:val="0"/>
+          <w:numId w:val="3"/>
+        </w:numPr>
+        <w:tabs>
           <w:tab w:val="left" w:pos="7938"/>
           <w:tab w:val="right" w:pos="10080"/>
         </w:tabs>
@@ -979,18 +1312,23 @@
           <w:rFonts w:ascii="Times New Roman" w:eastAsia="Times New Roman" w:hAnsi="Times New Roman" w:cs="Times New Roman"/>
           <w:lang w:val="en-US"/>
         </w:rPr>
-        <w:t>Efficient use of open-source large language models</w:t>
-      </w:r>
-      <w:r>
-        <w:rPr>
-          <w:rFonts w:ascii="Times New Roman" w:eastAsia="Times New Roman" w:hAnsi="Times New Roman" w:cs="Times New Roman"/>
-          <w:lang w:val="en-US"/>
-        </w:rPr>
-        <w:t xml:space="preserve"> for Question and Answering</w:t>
-      </w:r>
-    </w:p>
-    <w:p>
-      <w:pPr>
+        <w:t xml:space="preserve">Information Retrieval </w:t>
+      </w:r>
+      <w:r>
+        <w:rPr>
+          <w:rFonts w:ascii="Times New Roman" w:eastAsia="Times New Roman" w:hAnsi="Times New Roman" w:cs="Times New Roman"/>
+          <w:lang w:val="en-US"/>
+        </w:rPr>
+        <w:t>and Document and Query expansion</w:t>
+      </w:r>
+    </w:p>
+    <w:p>
+      <w:pPr>
+        <w:pStyle w:val="Prrafodelista"/>
+        <w:numPr>
+          <w:ilvl w:val="0"/>
+          <w:numId w:val="3"/>
+        </w:numPr>
         <w:tabs>
           <w:tab w:val="left" w:pos="7938"/>
           <w:tab w:val="right" w:pos="10080"/>
@@ -1002,6 +1340,20 @@
           <w:lang w:val="en-US"/>
         </w:rPr>
       </w:pPr>
+      <w:r>
+        <w:rPr>
+          <w:rFonts w:ascii="Times New Roman" w:eastAsia="Times New Roman" w:hAnsi="Times New Roman" w:cs="Times New Roman"/>
+          <w:lang w:val="en-US"/>
+        </w:rPr>
+        <w:t>Efficient use of open-source large language models</w:t>
+      </w:r>
+      <w:r>
+        <w:rPr>
+          <w:rFonts w:ascii="Times New Roman" w:eastAsia="Times New Roman" w:hAnsi="Times New Roman" w:cs="Times New Roman"/>
+          <w:lang w:val="en-US"/>
+        </w:rPr>
+        <w:t xml:space="preserve"> for Question and Answering</w:t>
+      </w:r>
     </w:p>
     <w:p>
       <w:pPr>
@@ -1013,20 +1365,9 @@
         <w:contextualSpacing w:val="0"/>
         <w:rPr>
           <w:rFonts w:ascii="Times New Roman" w:eastAsia="Times New Roman" w:hAnsi="Times New Roman" w:cs="Times New Roman"/>
-          <w:b/>
-          <w:bCs/>
-          <w:lang w:val="en-US"/>
-        </w:rPr>
-      </w:pPr>
-      <w:r>
-        <w:rPr>
-          <w:rFonts w:ascii="Times New Roman" w:eastAsia="Times New Roman" w:hAnsi="Times New Roman" w:cs="Times New Roman"/>
-          <w:b/>
-          <w:bCs/>
-          <w:lang w:val="en-US"/>
-        </w:rPr>
-        <w:t>Technologies &amp; Methods</w:t>
-      </w:r>
+          <w:lang w:val="en-US"/>
+        </w:rPr>
+      </w:pPr>
     </w:p>
     <w:p>
       <w:pPr>
@@ -1038,6 +1379,31 @@
         <w:contextualSpacing w:val="0"/>
         <w:rPr>
           <w:rFonts w:ascii="Times New Roman" w:eastAsia="Times New Roman" w:hAnsi="Times New Roman" w:cs="Times New Roman"/>
+          <w:b/>
+          <w:bCs/>
+          <w:lang w:val="en-US"/>
+        </w:rPr>
+      </w:pPr>
+      <w:r>
+        <w:rPr>
+          <w:rFonts w:ascii="Times New Roman" w:eastAsia="Times New Roman" w:hAnsi="Times New Roman" w:cs="Times New Roman"/>
+          <w:b/>
+          <w:bCs/>
+          <w:lang w:val="en-US"/>
+        </w:rPr>
+        <w:t>Technologies &amp; Methods</w:t>
+      </w:r>
+    </w:p>
+    <w:p>
+      <w:pPr>
+        <w:tabs>
+          <w:tab w:val="left" w:pos="7938"/>
+          <w:tab w:val="right" w:pos="10080"/>
+        </w:tabs>
+        <w:spacing w:line="252" w:lineRule="auto"/>
+        <w:contextualSpacing w:val="0"/>
+        <w:rPr>
+          <w:rFonts w:ascii="Times New Roman" w:eastAsia="Times New Roman" w:hAnsi="Times New Roman" w:cs="Times New Roman"/>
           <w:lang w:val="en-US"/>
         </w:rPr>
       </w:pPr>
@@ -1234,6 +1600,7 @@
           <w:b/>
           <w:color w:val="4E4C5B"/>
         </w:rPr>
+        <w:lastRenderedPageBreak/>
         <w:t xml:space="preserve">Founders Lab (Wiener </w:t>
       </w:r>
       <w:proofErr w:type="spellStart"/>
@@ -1385,7 +1752,23 @@
           <w:b/>
           <w:color w:val="4E4C5B"/>
         </w:rPr>
-        <w:t>Austrian artificial Intelligence Podcast</w:t>
+        <w:t xml:space="preserve">Austrian </w:t>
+      </w:r>
+      <w:r>
+        <w:rPr>
+          <w:rFonts w:ascii="Times New Roman" w:eastAsia="Times New Roman" w:hAnsi="Times New Roman" w:cs="Times New Roman"/>
+          <w:b/>
+          <w:color w:val="4E4C5B"/>
+        </w:rPr>
+        <w:t>A</w:t>
+      </w:r>
+      <w:r>
+        <w:rPr>
+          <w:rFonts w:ascii="Times New Roman" w:eastAsia="Times New Roman" w:hAnsi="Times New Roman" w:cs="Times New Roman"/>
+          <w:b/>
+          <w:color w:val="4E4C5B"/>
+        </w:rPr>
+        <w:t>rtificial Intelligence Podcast</w:t>
       </w:r>
       <w:r>
         <w:rPr>
@@ -1394,7 +1777,27 @@
           <w:sz w:val="24"/>
           <w:szCs w:val="24"/>
         </w:rPr>
+        <w:t xml:space="preserve"> –</w:t>
+      </w:r>
+      <w:r>
+        <w:rPr>
+          <w:rFonts w:ascii="Times New Roman" w:eastAsia="Times New Roman" w:hAnsi="Times New Roman" w:cs="Times New Roman"/>
+          <w:b/>
+          <w:iCs/>
+          <w:color w:val="F0610D"/>
+          <w:lang w:val="en-US"/>
+        </w:rPr>
         <w:t xml:space="preserve"> </w:t>
+      </w:r>
+      <w:r>
+        <w:rPr>
+          <w:rFonts w:ascii="Times New Roman" w:eastAsia="Times New Roman" w:hAnsi="Times New Roman" w:cs="Times New Roman"/>
+          <w:b/>
+          <w:iCs/>
+          <w:color w:val="F0610D"/>
+          <w:lang w:val="en-US"/>
+        </w:rPr>
+        <w:t>Founder &amp; Host</w:t>
       </w:r>
       <w:r>
         <w:rPr>
@@ -1403,27 +1806,7 @@
           <w:sz w:val="24"/>
           <w:szCs w:val="24"/>
         </w:rPr>
-        <w:t>–</w:t>
-      </w:r>
-      <w:r>
-        <w:rPr>
-          <w:rFonts w:ascii="Times New Roman" w:eastAsia="Times New Roman" w:hAnsi="Times New Roman" w:cs="Times New Roman"/>
-          <w:b/>
-          <w:iCs/>
-          <w:color w:val="F0610D"/>
-          <w:lang w:val="en-US"/>
-        </w:rPr>
         <w:t xml:space="preserve"> </w:t>
-      </w:r>
-      <w:r>
-        <w:rPr>
-          <w:rFonts w:ascii="Times New Roman" w:eastAsia="Times New Roman" w:hAnsi="Times New Roman" w:cs="Times New Roman"/>
-          <w:b/>
-          <w:iCs/>
-          <w:color w:val="F0610D"/>
-          <w:lang w:val="en-US"/>
-        </w:rPr>
-        <w:t>Founder &amp; Host</w:t>
       </w:r>
       <w:r>
         <w:rPr>
@@ -1432,7 +1815,7 @@
           <w:sz w:val="24"/>
           <w:szCs w:val="24"/>
         </w:rPr>
-        <w:t xml:space="preserve"> </w:t>
+        <w:tab/>
       </w:r>
       <w:r>
         <w:rPr>
@@ -1460,6 +1843,48 @@
           <w:szCs w:val="24"/>
         </w:rPr>
         <w:tab/>
+        <w:t xml:space="preserve">      </w:t>
+      </w:r>
+      <w:r>
+        <w:rPr>
+          <w:rFonts w:ascii="Times New Roman" w:eastAsia="Times New Roman" w:hAnsi="Times New Roman" w:cs="Times New Roman"/>
+          <w:b/>
+          <w:lang w:val="en-US"/>
+        </w:rPr>
+        <w:t>0</w:t>
+      </w:r>
+      <w:r>
+        <w:rPr>
+          <w:rFonts w:ascii="Times New Roman" w:eastAsia="Times New Roman" w:hAnsi="Times New Roman" w:cs="Times New Roman"/>
+          <w:b/>
+          <w:lang w:val="en-US"/>
+        </w:rPr>
+        <w:t>4</w:t>
+      </w:r>
+      <w:r>
+        <w:rPr>
+          <w:rFonts w:ascii="Times New Roman" w:eastAsia="Times New Roman" w:hAnsi="Times New Roman" w:cs="Times New Roman"/>
+          <w:b/>
+          <w:lang w:val="en-US"/>
+        </w:rPr>
+        <w:t>/202</w:t>
+      </w:r>
+      <w:r>
+        <w:rPr>
+          <w:rFonts w:ascii="Times New Roman" w:eastAsia="Times New Roman" w:hAnsi="Times New Roman" w:cs="Times New Roman"/>
+          <w:b/>
+          <w:lang w:val="en-US"/>
+        </w:rPr>
+        <w:t>1 – present</w:t>
+      </w:r>
+    </w:p>
+    <w:p>
+      <w:r>
+        <w:rPr>
+          <w:rFonts w:ascii="Times New Roman" w:eastAsia="Times New Roman" w:hAnsi="Times New Roman" w:cs="Times New Roman"/>
+          <w:lang w:val="en-US"/>
+        </w:rPr>
+        <w:t>I regularly invite speakers form academy and industry to talk about their work and research in the field of Artificial Intelligence to explore the Austrian AI Landscape and learn about interesting methods and use case.</w:t>
       </w:r>
       <w:r>
         <w:rPr>
@@ -1468,88 +1893,21 @@
           <w:sz w:val="24"/>
           <w:szCs w:val="24"/>
         </w:rPr>
-        <w:tab/>
-        <w:t xml:space="preserve">      </w:t>
-      </w:r>
-      <w:r>
-        <w:rPr>
-          <w:rFonts w:ascii="Times New Roman" w:eastAsia="Times New Roman" w:hAnsi="Times New Roman" w:cs="Times New Roman"/>
-          <w:b/>
-          <w:lang w:val="en-US"/>
-        </w:rPr>
-        <w:t>0</w:t>
-      </w:r>
-      <w:r>
-        <w:rPr>
-          <w:rFonts w:ascii="Times New Roman" w:eastAsia="Times New Roman" w:hAnsi="Times New Roman" w:cs="Times New Roman"/>
-          <w:b/>
-          <w:lang w:val="en-US"/>
-        </w:rPr>
-        <w:t>4</w:t>
-      </w:r>
-      <w:r>
-        <w:rPr>
-          <w:rFonts w:ascii="Times New Roman" w:eastAsia="Times New Roman" w:hAnsi="Times New Roman" w:cs="Times New Roman"/>
-          <w:b/>
-          <w:lang w:val="en-US"/>
-        </w:rPr>
-        <w:t>/202</w:t>
-      </w:r>
-      <w:r>
-        <w:rPr>
-          <w:rFonts w:ascii="Times New Roman" w:eastAsia="Times New Roman" w:hAnsi="Times New Roman" w:cs="Times New Roman"/>
-          <w:b/>
-          <w:lang w:val="en-US"/>
-        </w:rPr>
-        <w:t>1</w:t>
-      </w:r>
-      <w:r>
-        <w:rPr>
-          <w:rFonts w:ascii="Times New Roman" w:eastAsia="Times New Roman" w:hAnsi="Times New Roman" w:cs="Times New Roman"/>
-          <w:b/>
-          <w:lang w:val="en-US"/>
-        </w:rPr>
-        <w:t xml:space="preserve"> – </w:t>
-      </w:r>
-      <w:r>
-        <w:rPr>
-          <w:rFonts w:ascii="Times New Roman" w:eastAsia="Times New Roman" w:hAnsi="Times New Roman" w:cs="Times New Roman"/>
-          <w:b/>
-          <w:lang w:val="en-US"/>
-        </w:rPr>
-        <w:t>present</w:t>
-      </w:r>
-    </w:p>
-    <w:p>
-      <w:r>
-        <w:rPr>
-          <w:rFonts w:ascii="Times New Roman" w:eastAsia="Times New Roman" w:hAnsi="Times New Roman" w:cs="Times New Roman"/>
-          <w:lang w:val="en-US"/>
-        </w:rPr>
-        <w:t>I regularly invite speakers form academy and industry to talk about their work and research in the field of Artificial Intelligence to explore the Austrian AI Landscape and learn about interesting methods and use case.</w:t>
-      </w:r>
-      <w:r>
+        <w:br/>
+      </w:r>
+    </w:p>
+    <w:p>
+      <w:pPr>
+        <w:tabs>
+          <w:tab w:val="right" w:pos="9360"/>
+        </w:tabs>
+        <w:contextualSpacing w:val="0"/>
         <w:rPr>
           <w:rFonts w:ascii="Times New Roman" w:eastAsia="Times New Roman" w:hAnsi="Times New Roman" w:cs="Times New Roman"/>
           <w:b/>
           <w:sz w:val="24"/>
           <w:szCs w:val="24"/>
         </w:rPr>
-        <w:br/>
-      </w:r>
-    </w:p>
-    <w:p>
-      <w:pPr>
-        <w:tabs>
-          <w:tab w:val="right" w:pos="9360"/>
-        </w:tabs>
-        <w:contextualSpacing w:val="0"/>
-        <w:rPr>
-          <w:rFonts w:ascii="Times New Roman" w:eastAsia="Times New Roman" w:hAnsi="Times New Roman" w:cs="Times New Roman"/>
-          <w:b/>
-          <w:sz w:val="24"/>
-          <w:szCs w:val="24"/>
-        </w:rPr>
       </w:pPr>
     </w:p>
     <w:p>
@@ -1572,7 +1930,6 @@
           <w:sz w:val="28"/>
           <w:szCs w:val="28"/>
         </w:rPr>
-        <w:lastRenderedPageBreak/>
         <w:t>Professional Experience</w:t>
       </w:r>
     </w:p>
@@ -2702,6 +3059,7 @@
           <w:rFonts w:ascii="Times New Roman" w:eastAsia="Times New Roman" w:hAnsi="Times New Roman" w:cs="Times New Roman"/>
           <w:lang w:val="en-US"/>
         </w:rPr>
+        <w:lastRenderedPageBreak/>
         <w:t>Employee training on fundamental concepts of Large Language Models</w:t>
       </w:r>
     </w:p>
@@ -2765,14 +3123,6 @@
           <w:color w:val="4E4C5B"/>
         </w:rPr>
       </w:pPr>
-      <w:r>
-        <w:rPr>
-          <w:rFonts w:ascii="Times New Roman" w:eastAsia="Times New Roman" w:hAnsi="Times New Roman" w:cs="Times New Roman"/>
-          <w:b/>
-          <w:color w:val="4E4C5B"/>
-        </w:rPr>
-        <w:br w:type="page"/>
-      </w:r>
     </w:p>
     <w:p>
       <w:pPr>
@@ -2793,7 +3143,6 @@
           <w:b/>
           <w:color w:val="4E4C5B"/>
         </w:rPr>
-        <w:lastRenderedPageBreak/>
         <w:t>MOSTLY</w:t>
       </w:r>
       <w:r>
@@ -3286,40 +3635,16 @@
         </w:rPr>
         <w:t xml:space="preserve"> - </w:t>
       </w:r>
-      <w:proofErr w:type="spellStart"/>
       <w:r>
         <w:rPr>
           <w:rFonts w:ascii="Times New Roman" w:eastAsia="Times New Roman" w:hAnsi="Times New Roman" w:cs="Times New Roman"/>
           <w:b/>
           <w:iCs/>
           <w:color w:val="F0610D"/>
-          <w:lang w:val="es-ES"/>
-        </w:rPr>
-        <w:t>Research</w:t>
-      </w:r>
-      <w:proofErr w:type="spellEnd"/>
-      <w:r>
-        <w:rPr>
-          <w:rFonts w:ascii="Times New Roman" w:eastAsia="Times New Roman" w:hAnsi="Times New Roman" w:cs="Times New Roman"/>
-          <w:b/>
-          <w:iCs/>
-          <w:color w:val="F0610D"/>
-          <w:lang w:val="es-ES"/>
-        </w:rPr>
-        <w:t xml:space="preserve"> </w:t>
-      </w:r>
-      <w:proofErr w:type="spellStart"/>
-      <w:r>
-        <w:rPr>
-          <w:rFonts w:ascii="Times New Roman" w:eastAsia="Times New Roman" w:hAnsi="Times New Roman" w:cs="Times New Roman"/>
-          <w:b/>
-          <w:iCs/>
-          <w:color w:val="F0610D"/>
-          <w:lang w:val="es-ES"/>
-        </w:rPr>
-        <w:t>Assistant</w:t>
-      </w:r>
-      <w:proofErr w:type="spellEnd"/>
+          <w:lang w:val="en-US"/>
+        </w:rPr>
+        <w:t>Research Assistant</w:t>
+      </w:r>
       <w:r>
         <w:rPr>
           <w:rFonts w:ascii="Times New Roman" w:eastAsia="Times New Roman" w:hAnsi="Times New Roman" w:cs="Times New Roman"/>
@@ -3679,10 +4004,7 @@
         </w:tabs>
         <w:contextualSpacing w:val="0"/>
         <w:rPr>
-          <w:rStyle w:val="Hipervnculo"/>
-          <w:rFonts w:ascii="Times New Roman" w:eastAsia="Times New Roman" w:hAnsi="Times New Roman" w:cs="Times New Roman"/>
-          <w:color w:val="auto"/>
-          <w:u w:val="none"/>
+          <w:rFonts w:ascii="Times New Roman" w:eastAsia="Times New Roman" w:hAnsi="Times New Roman" w:cs="Times New Roman"/>
           <w:lang w:val="en-US"/>
         </w:rPr>
       </w:pPr>
@@ -3698,7 +4020,7 @@
         </w:rPr>
         <w:t xml:space="preserve">: </w:t>
       </w:r>
-      <w:hyperlink r:id="rId8" w:history="1">
+      <w:hyperlink r:id="rId10" w:history="1">
         <w:r>
           <w:rPr>
             <w:rStyle w:val="Hipervnculo"/>
@@ -3710,6 +4032,29 @@
     </w:p>
     <w:p>
       <w:pPr>
+        <w:tabs>
+          <w:tab w:val="right" w:pos="9360"/>
+        </w:tabs>
+        <w:contextualSpacing w:val="0"/>
+        <w:rPr>
+          <w:rFonts w:ascii="Times New Roman" w:eastAsia="Times New Roman" w:hAnsi="Times New Roman" w:cs="Times New Roman"/>
+          <w:b/>
+          <w:sz w:val="28"/>
+          <w:szCs w:val="28"/>
+        </w:rPr>
+      </w:pPr>
+      <w:r>
+        <w:rPr>
+          <w:rFonts w:ascii="Times New Roman" w:eastAsia="Times New Roman" w:hAnsi="Times New Roman" w:cs="Times New Roman"/>
+          <w:b/>
+          <w:sz w:val="28"/>
+          <w:szCs w:val="28"/>
+        </w:rPr>
+        <w:t>Publications</w:t>
+      </w:r>
+    </w:p>
+    <w:p>
+      <w:pPr>
         <w:numPr>
           <w:ilvl w:val="0"/>
           <w:numId w:val="1"/>
@@ -3723,55 +4068,192 @@
           <w:lang w:val="en-US"/>
         </w:rPr>
       </w:pPr>
-      <w:r>
-        <w:rPr>
-          <w:rFonts w:ascii="Times New Roman" w:eastAsia="Times New Roman" w:hAnsi="Times New Roman" w:cs="Times New Roman"/>
-        </w:rPr>
-        <w:t>Certified Kubernetes Application Developer:</w:t>
-      </w:r>
-      <w:r>
-        <w:rPr>
-          <w:rFonts w:ascii="Times New Roman" w:eastAsia="Times New Roman" w:hAnsi="Times New Roman" w:cs="Times New Roman"/>
-          <w:lang w:val="en-US"/>
-        </w:rPr>
-        <w:t xml:space="preserve"> Coming </w:t>
-      </w:r>
-      <w:r>
-        <w:rPr>
-          <w:rFonts w:ascii="Times New Roman" w:eastAsia="Times New Roman" w:hAnsi="Times New Roman" w:cs="Times New Roman"/>
-          <w:lang w:val="en-US"/>
-        </w:rPr>
-        <w:t>soon.</w:t>
-      </w:r>
-    </w:p>
-    <w:p>
-      <w:pPr>
-        <w:rPr>
-          <w:rFonts w:ascii="Times New Roman" w:hAnsi="Times New Roman" w:cs="Times New Roman"/>
-        </w:rPr>
-      </w:pPr>
-    </w:p>
-    <w:p>
-      <w:pPr>
-        <w:tabs>
-          <w:tab w:val="right" w:pos="9360"/>
-        </w:tabs>
-        <w:contextualSpacing w:val="0"/>
-        <w:rPr>
-          <w:rFonts w:ascii="Times New Roman" w:eastAsia="Times New Roman" w:hAnsi="Times New Roman" w:cs="Times New Roman"/>
-          <w:b/>
-          <w:sz w:val="28"/>
-          <w:szCs w:val="28"/>
-        </w:rPr>
-      </w:pPr>
-      <w:r>
-        <w:rPr>
-          <w:rFonts w:ascii="Times New Roman" w:eastAsia="Times New Roman" w:hAnsi="Times New Roman" w:cs="Times New Roman"/>
-          <w:b/>
-          <w:sz w:val="28"/>
-          <w:szCs w:val="28"/>
-        </w:rPr>
-        <w:t>Publications</w:t>
+      <w:proofErr w:type="spellStart"/>
+      <w:r>
+        <w:rPr>
+          <w:rFonts w:ascii="Times New Roman" w:eastAsia="Times New Roman" w:hAnsi="Times New Roman" w:cs="Times New Roman"/>
+          <w:lang w:val="en-US"/>
+        </w:rPr>
+        <w:t>Pliota</w:t>
+      </w:r>
+      <w:proofErr w:type="spellEnd"/>
+      <w:r>
+        <w:rPr>
+          <w:rFonts w:ascii="Times New Roman" w:eastAsia="Times New Roman" w:hAnsi="Times New Roman" w:cs="Times New Roman"/>
+          <w:lang w:val="en-US"/>
+        </w:rPr>
+        <w:t xml:space="preserve">, P., </w:t>
+      </w:r>
+      <w:proofErr w:type="spellStart"/>
+      <w:r>
+        <w:rPr>
+          <w:rFonts w:ascii="Times New Roman" w:eastAsia="Times New Roman" w:hAnsi="Times New Roman" w:cs="Times New Roman"/>
+          <w:lang w:val="en-US"/>
+        </w:rPr>
+        <w:t>Böhm</w:t>
+      </w:r>
+      <w:proofErr w:type="spellEnd"/>
+      <w:r>
+        <w:rPr>
+          <w:rFonts w:ascii="Times New Roman" w:eastAsia="Times New Roman" w:hAnsi="Times New Roman" w:cs="Times New Roman"/>
+          <w:lang w:val="en-US"/>
+        </w:rPr>
+        <w:t xml:space="preserve">, V., </w:t>
+      </w:r>
+      <w:proofErr w:type="spellStart"/>
+      <w:r>
+        <w:rPr>
+          <w:rFonts w:ascii="Times New Roman" w:eastAsia="Times New Roman" w:hAnsi="Times New Roman" w:cs="Times New Roman"/>
+          <w:lang w:val="en-US"/>
+        </w:rPr>
+        <w:t>Grössl</w:t>
+      </w:r>
+      <w:proofErr w:type="spellEnd"/>
+      <w:r>
+        <w:rPr>
+          <w:rFonts w:ascii="Times New Roman" w:eastAsia="Times New Roman" w:hAnsi="Times New Roman" w:cs="Times New Roman"/>
+          <w:lang w:val="en-US"/>
+        </w:rPr>
+        <w:t xml:space="preserve">, F., </w:t>
+      </w:r>
+      <w:proofErr w:type="spellStart"/>
+      <w:proofErr w:type="gramStart"/>
+      <w:r>
+        <w:rPr>
+          <w:rFonts w:ascii="Times New Roman" w:eastAsia="Times New Roman" w:hAnsi="Times New Roman" w:cs="Times New Roman"/>
+          <w:lang w:val="en-US"/>
+        </w:rPr>
+        <w:t>Griessner,J</w:t>
+      </w:r>
+      <w:proofErr w:type="spellEnd"/>
+      <w:r>
+        <w:rPr>
+          <w:rFonts w:ascii="Times New Roman" w:eastAsia="Times New Roman" w:hAnsi="Times New Roman" w:cs="Times New Roman"/>
+          <w:lang w:val="en-US"/>
+        </w:rPr>
+        <w:t>.</w:t>
+      </w:r>
+      <w:proofErr w:type="gramEnd"/>
+      <w:r>
+        <w:rPr>
+          <w:rFonts w:ascii="Times New Roman" w:eastAsia="Times New Roman" w:hAnsi="Times New Roman" w:cs="Times New Roman"/>
+          <w:lang w:val="en-US"/>
+        </w:rPr>
+        <w:t xml:space="preserve">, </w:t>
+      </w:r>
+      <w:proofErr w:type="spellStart"/>
+      <w:r>
+        <w:rPr>
+          <w:rFonts w:ascii="Times New Roman" w:eastAsia="Times New Roman" w:hAnsi="Times New Roman" w:cs="Times New Roman"/>
+          <w:lang w:val="en-US"/>
+        </w:rPr>
+        <w:t>Valenti</w:t>
+      </w:r>
+      <w:proofErr w:type="spellEnd"/>
+      <w:r>
+        <w:rPr>
+          <w:rFonts w:ascii="Times New Roman" w:eastAsia="Times New Roman" w:hAnsi="Times New Roman" w:cs="Times New Roman"/>
+          <w:lang w:val="en-US"/>
+        </w:rPr>
+        <w:t xml:space="preserve">, O., </w:t>
+      </w:r>
+      <w:proofErr w:type="spellStart"/>
+      <w:r>
+        <w:rPr>
+          <w:rFonts w:ascii="Times New Roman" w:eastAsia="Times New Roman" w:hAnsi="Times New Roman" w:cs="Times New Roman"/>
+          <w:lang w:val="en-US"/>
+        </w:rPr>
+        <w:t>Kraitsy</w:t>
+      </w:r>
+      <w:proofErr w:type="spellEnd"/>
+      <w:r>
+        <w:rPr>
+          <w:rFonts w:ascii="Times New Roman" w:eastAsia="Times New Roman" w:hAnsi="Times New Roman" w:cs="Times New Roman"/>
+          <w:lang w:val="en-US"/>
+        </w:rPr>
+        <w:t xml:space="preserve">, K., </w:t>
+      </w:r>
+      <w:proofErr w:type="spellStart"/>
+      <w:r>
+        <w:rPr>
+          <w:rFonts w:ascii="Times New Roman" w:eastAsia="Times New Roman" w:hAnsi="Times New Roman" w:cs="Times New Roman"/>
+          <w:lang w:val="en-US"/>
+        </w:rPr>
+        <w:t>Kaczanowska</w:t>
+      </w:r>
+      <w:proofErr w:type="spellEnd"/>
+      <w:r>
+        <w:rPr>
+          <w:rFonts w:ascii="Times New Roman" w:eastAsia="Times New Roman" w:hAnsi="Times New Roman" w:cs="Times New Roman"/>
+          <w:lang w:val="en-US"/>
+        </w:rPr>
+        <w:t xml:space="preserve">, J., </w:t>
+      </w:r>
+      <w:r>
+        <w:rPr>
+          <w:rFonts w:ascii="Times New Roman" w:eastAsia="Times New Roman" w:hAnsi="Times New Roman" w:cs="Times New Roman"/>
+          <w:b/>
+          <w:bCs/>
+          <w:lang w:val="en-US"/>
+        </w:rPr>
+        <w:t>Pasieka, M</w:t>
+      </w:r>
+      <w:r>
+        <w:rPr>
+          <w:rFonts w:ascii="Times New Roman" w:eastAsia="Times New Roman" w:hAnsi="Times New Roman" w:cs="Times New Roman"/>
+          <w:lang w:val="en-US"/>
+        </w:rPr>
+        <w:t xml:space="preserve">., Lendl, T., </w:t>
+      </w:r>
+      <w:proofErr w:type="spellStart"/>
+      <w:r>
+        <w:rPr>
+          <w:rFonts w:ascii="Times New Roman" w:eastAsia="Times New Roman" w:hAnsi="Times New Roman" w:cs="Times New Roman"/>
+          <w:lang w:val="en-US"/>
+        </w:rPr>
+        <w:t>Deussing</w:t>
+      </w:r>
+      <w:proofErr w:type="spellEnd"/>
+      <w:r>
+        <w:rPr>
+          <w:rFonts w:ascii="Times New Roman" w:eastAsia="Times New Roman" w:hAnsi="Times New Roman" w:cs="Times New Roman"/>
+          <w:lang w:val="en-US"/>
+        </w:rPr>
+        <w:t xml:space="preserve">, J. M. and </w:t>
+      </w:r>
+      <w:proofErr w:type="spellStart"/>
+      <w:r>
+        <w:rPr>
+          <w:rFonts w:ascii="Times New Roman" w:eastAsia="Times New Roman" w:hAnsi="Times New Roman" w:cs="Times New Roman"/>
+          <w:lang w:val="en-US"/>
+        </w:rPr>
+        <w:t>Haubensak</w:t>
+      </w:r>
+      <w:proofErr w:type="spellEnd"/>
+      <w:r>
+        <w:rPr>
+          <w:rFonts w:ascii="Times New Roman" w:eastAsia="Times New Roman" w:hAnsi="Times New Roman" w:cs="Times New Roman"/>
+          <w:lang w:val="en-US"/>
+        </w:rPr>
+        <w:t xml:space="preserve">, W. (2018) ‘Stress peptides sensitize fear circuitry to promote passive coping’, </w:t>
+      </w:r>
+      <w:proofErr w:type="spellStart"/>
+      <w:r>
+        <w:rPr>
+          <w:rFonts w:ascii="Times New Roman" w:eastAsia="Times New Roman" w:hAnsi="Times New Roman" w:cs="Times New Roman"/>
+          <w:i/>
+          <w:iCs/>
+          <w:lang w:val="en-US"/>
+        </w:rPr>
+        <w:t>MolecularPsychiatry</w:t>
+      </w:r>
+      <w:proofErr w:type="spellEnd"/>
+      <w:r>
+        <w:rPr>
+          <w:rFonts w:ascii="Times New Roman" w:eastAsia="Times New Roman" w:hAnsi="Times New Roman" w:cs="Times New Roman"/>
+          <w:lang w:val="en-US"/>
+        </w:rPr>
+        <w:t xml:space="preserve">. </w:t>
       </w:r>
     </w:p>
     <w:p>
@@ -3789,53 +4271,12 @@
           <w:lang w:val="en-US"/>
         </w:rPr>
       </w:pPr>
-      <w:proofErr w:type="spellStart"/>
-      <w:r>
-        <w:rPr>
-          <w:rFonts w:ascii="Times New Roman" w:eastAsia="Times New Roman" w:hAnsi="Times New Roman" w:cs="Times New Roman"/>
-          <w:lang w:val="en-US"/>
-        </w:rPr>
-        <w:t>Pliota</w:t>
-      </w:r>
-      <w:proofErr w:type="spellEnd"/>
-      <w:r>
-        <w:rPr>
-          <w:rFonts w:ascii="Times New Roman" w:eastAsia="Times New Roman" w:hAnsi="Times New Roman" w:cs="Times New Roman"/>
-          <w:lang w:val="en-US"/>
-        </w:rPr>
-        <w:t xml:space="preserve">, P., </w:t>
-      </w:r>
-      <w:proofErr w:type="spellStart"/>
-      <w:r>
-        <w:rPr>
-          <w:rFonts w:ascii="Times New Roman" w:eastAsia="Times New Roman" w:hAnsi="Times New Roman" w:cs="Times New Roman"/>
-          <w:lang w:val="en-US"/>
-        </w:rPr>
-        <w:t>Böhm</w:t>
-      </w:r>
-      <w:proofErr w:type="spellEnd"/>
-      <w:r>
-        <w:rPr>
-          <w:rFonts w:ascii="Times New Roman" w:eastAsia="Times New Roman" w:hAnsi="Times New Roman" w:cs="Times New Roman"/>
-          <w:lang w:val="en-US"/>
-        </w:rPr>
-        <w:t xml:space="preserve">, V., </w:t>
-      </w:r>
-      <w:proofErr w:type="spellStart"/>
-      <w:r>
-        <w:rPr>
-          <w:rFonts w:ascii="Times New Roman" w:eastAsia="Times New Roman" w:hAnsi="Times New Roman" w:cs="Times New Roman"/>
-          <w:lang w:val="en-US"/>
-        </w:rPr>
-        <w:t>Grössl</w:t>
-      </w:r>
-      <w:proofErr w:type="spellEnd"/>
-      <w:r>
-        <w:rPr>
-          <w:rFonts w:ascii="Times New Roman" w:eastAsia="Times New Roman" w:hAnsi="Times New Roman" w:cs="Times New Roman"/>
-          <w:lang w:val="en-US"/>
-        </w:rPr>
-        <w:t xml:space="preserve">, F., </w:t>
+      <w:r>
+        <w:rPr>
+          <w:rFonts w:ascii="Times New Roman" w:eastAsia="Times New Roman" w:hAnsi="Times New Roman" w:cs="Times New Roman"/>
+          <w:lang w:val="en-US"/>
+        </w:rPr>
+        <w:t xml:space="preserve">Dr. Johannes </w:t>
       </w:r>
       <w:proofErr w:type="spellStart"/>
       <w:proofErr w:type="gramStart"/>
@@ -3844,7 +4285,7 @@
           <w:rFonts w:ascii="Times New Roman" w:eastAsia="Times New Roman" w:hAnsi="Times New Roman" w:cs="Times New Roman"/>
           <w:lang w:val="en-US"/>
         </w:rPr>
-        <w:t>Griessner,J</w:t>
+        <w:t>Griessner</w:t>
       </w:r>
       <w:proofErr w:type="spellEnd"/>
       <w:r>
@@ -3852,7 +4293,7 @@
           <w:rFonts w:ascii="Times New Roman" w:eastAsia="Times New Roman" w:hAnsi="Times New Roman" w:cs="Times New Roman"/>
           <w:lang w:val="en-US"/>
         </w:rPr>
-        <w:t>.</w:t>
+        <w:t xml:space="preserve"> ,</w:t>
       </w:r>
       <w:proofErr w:type="gramEnd"/>
       <w:r>
@@ -3860,23 +4301,43 @@
           <w:rFonts w:ascii="Times New Roman" w:eastAsia="Times New Roman" w:hAnsi="Times New Roman" w:cs="Times New Roman"/>
           <w:lang w:val="en-US"/>
         </w:rPr>
-        <w:t xml:space="preserve">, </w:t>
+        <w:t xml:space="preserve"> </w:t>
+      </w:r>
+      <w:r>
+        <w:rPr>
+          <w:rFonts w:ascii="Times New Roman" w:eastAsia="Times New Roman" w:hAnsi="Times New Roman" w:cs="Times New Roman"/>
+          <w:b/>
+          <w:bCs/>
+          <w:lang w:val="en-US"/>
+        </w:rPr>
+        <w:t xml:space="preserve">Manuel </w:t>
       </w:r>
       <w:proofErr w:type="spellStart"/>
       <w:r>
         <w:rPr>
           <w:rFonts w:ascii="Times New Roman" w:eastAsia="Times New Roman" w:hAnsi="Times New Roman" w:cs="Times New Roman"/>
-          <w:lang w:val="en-US"/>
-        </w:rPr>
-        <w:t>Valenti</w:t>
+          <w:b/>
+          <w:bCs/>
+          <w:lang w:val="en-US"/>
+        </w:rPr>
+        <w:t>Pasieka</w:t>
       </w:r>
       <w:proofErr w:type="spellEnd"/>
       <w:r>
         <w:rPr>
           <w:rFonts w:ascii="Times New Roman" w:eastAsia="Times New Roman" w:hAnsi="Times New Roman" w:cs="Times New Roman"/>
-          <w:lang w:val="en-US"/>
-        </w:rPr>
-        <w:t xml:space="preserve">, O., </w:t>
+          <w:b/>
+          <w:bCs/>
+          <w:lang w:val="en-US"/>
+        </w:rPr>
+        <w:t xml:space="preserve"> </w:t>
+      </w:r>
+      <w:r>
+        <w:rPr>
+          <w:rFonts w:ascii="Times New Roman" w:eastAsia="Times New Roman" w:hAnsi="Times New Roman" w:cs="Times New Roman"/>
+          <w:lang w:val="en-US"/>
+        </w:rPr>
+        <w:t xml:space="preserve">, Mr. Vincent Boehm , Mr. Florian </w:t>
       </w:r>
       <w:proofErr w:type="spellStart"/>
       <w:r>
@@ -3884,7 +4345,7 @@
           <w:rFonts w:ascii="Times New Roman" w:eastAsia="Times New Roman" w:hAnsi="Times New Roman" w:cs="Times New Roman"/>
           <w:lang w:val="en-US"/>
         </w:rPr>
-        <w:t>Kraitsy</w:t>
+        <w:t>Grössl</w:t>
       </w:r>
       <w:proofErr w:type="spellEnd"/>
       <w:r>
@@ -3892,7 +4353,7 @@
           <w:rFonts w:ascii="Times New Roman" w:eastAsia="Times New Roman" w:hAnsi="Times New Roman" w:cs="Times New Roman"/>
           <w:lang w:val="en-US"/>
         </w:rPr>
-        <w:t xml:space="preserve">, K., </w:t>
+        <w:t xml:space="preserve"> , Mrs. Joanna </w:t>
       </w:r>
       <w:proofErr w:type="spellStart"/>
       <w:r>
@@ -3908,23 +4369,7 @@
           <w:rFonts w:ascii="Times New Roman" w:eastAsia="Times New Roman" w:hAnsi="Times New Roman" w:cs="Times New Roman"/>
           <w:lang w:val="en-US"/>
         </w:rPr>
-        <w:t xml:space="preserve">, J., </w:t>
-      </w:r>
-      <w:r>
-        <w:rPr>
-          <w:rFonts w:ascii="Times New Roman" w:eastAsia="Times New Roman" w:hAnsi="Times New Roman" w:cs="Times New Roman"/>
-          <w:b/>
-          <w:bCs/>
-          <w:lang w:val="en-US"/>
-        </w:rPr>
-        <w:t>Pasieka, M</w:t>
-      </w:r>
-      <w:r>
-        <w:rPr>
-          <w:rFonts w:ascii="Times New Roman" w:eastAsia="Times New Roman" w:hAnsi="Times New Roman" w:cs="Times New Roman"/>
-          <w:lang w:val="en-US"/>
-        </w:rPr>
-        <w:t xml:space="preserve">., Lendl, T., </w:t>
+        <w:t xml:space="preserve"> , Dr. </w:t>
       </w:r>
       <w:proofErr w:type="spellStart"/>
       <w:r>
@@ -3932,7 +4377,7 @@
           <w:rFonts w:ascii="Times New Roman" w:eastAsia="Times New Roman" w:hAnsi="Times New Roman" w:cs="Times New Roman"/>
           <w:lang w:val="en-US"/>
         </w:rPr>
-        <w:t>Deussing</w:t>
+        <w:t>Pinelopi</w:t>
       </w:r>
       <w:proofErr w:type="spellEnd"/>
       <w:r>
@@ -3940,7 +4385,7 @@
           <w:rFonts w:ascii="Times New Roman" w:eastAsia="Times New Roman" w:hAnsi="Times New Roman" w:cs="Times New Roman"/>
           <w:lang w:val="en-US"/>
         </w:rPr>
-        <w:t xml:space="preserve">, J. M. and </w:t>
+        <w:t xml:space="preserve"> </w:t>
       </w:r>
       <w:proofErr w:type="spellStart"/>
       <w:r>
@@ -3948,6 +4393,86 @@
           <w:rFonts w:ascii="Times New Roman" w:eastAsia="Times New Roman" w:hAnsi="Times New Roman" w:cs="Times New Roman"/>
           <w:lang w:val="en-US"/>
         </w:rPr>
+        <w:t>Pliota</w:t>
+      </w:r>
+      <w:proofErr w:type="spellEnd"/>
+      <w:r>
+        <w:rPr>
+          <w:rFonts w:ascii="Times New Roman" w:eastAsia="Times New Roman" w:hAnsi="Times New Roman" w:cs="Times New Roman"/>
+          <w:lang w:val="en-US"/>
+        </w:rPr>
+        <w:t xml:space="preserve"> , Mr. Dominic </w:t>
+      </w:r>
+      <w:proofErr w:type="spellStart"/>
+      <w:r>
+        <w:rPr>
+          <w:rFonts w:ascii="Times New Roman" w:eastAsia="Times New Roman" w:hAnsi="Times New Roman" w:cs="Times New Roman"/>
+          <w:lang w:val="en-US"/>
+        </w:rPr>
+        <w:t>Kargl</w:t>
+      </w:r>
+      <w:proofErr w:type="spellEnd"/>
+      <w:r>
+        <w:rPr>
+          <w:rFonts w:ascii="Times New Roman" w:eastAsia="Times New Roman" w:hAnsi="Times New Roman" w:cs="Times New Roman"/>
+          <w:lang w:val="en-US"/>
+        </w:rPr>
+        <w:t xml:space="preserve">, Ms. Barbara Werner , Dr. Nadia </w:t>
+      </w:r>
+      <w:proofErr w:type="spellStart"/>
+      <w:r>
+        <w:rPr>
+          <w:rFonts w:ascii="Times New Roman" w:eastAsia="Times New Roman" w:hAnsi="Times New Roman" w:cs="Times New Roman"/>
+          <w:lang w:val="en-US"/>
+        </w:rPr>
+        <w:t>Kaouane</w:t>
+      </w:r>
+      <w:proofErr w:type="spellEnd"/>
+      <w:r>
+        <w:rPr>
+          <w:rFonts w:ascii="Times New Roman" w:eastAsia="Times New Roman" w:hAnsi="Times New Roman" w:cs="Times New Roman"/>
+          <w:lang w:val="en-US"/>
+        </w:rPr>
+        <w:t xml:space="preserve"> , Ms. Sandra </w:t>
+      </w:r>
+      <w:proofErr w:type="spellStart"/>
+      <w:r>
+        <w:rPr>
+          <w:rFonts w:ascii="Times New Roman" w:eastAsia="Times New Roman" w:hAnsi="Times New Roman" w:cs="Times New Roman"/>
+          <w:lang w:val="en-US"/>
+        </w:rPr>
+        <w:t>Strobelt</w:t>
+      </w:r>
+      <w:proofErr w:type="spellEnd"/>
+      <w:r>
+        <w:rPr>
+          <w:rFonts w:ascii="Times New Roman" w:eastAsia="Times New Roman" w:hAnsi="Times New Roman" w:cs="Times New Roman"/>
+          <w:lang w:val="en-US"/>
+        </w:rPr>
+        <w:t xml:space="preserve"> , Dr. Silke </w:t>
+      </w:r>
+      <w:proofErr w:type="spellStart"/>
+      <w:r>
+        <w:rPr>
+          <w:rFonts w:ascii="Times New Roman" w:eastAsia="Times New Roman" w:hAnsi="Times New Roman" w:cs="Times New Roman"/>
+          <w:lang w:val="en-US"/>
+        </w:rPr>
+        <w:t>Kreitz</w:t>
+      </w:r>
+      <w:proofErr w:type="spellEnd"/>
+      <w:r>
+        <w:rPr>
+          <w:rFonts w:ascii="Times New Roman" w:eastAsia="Times New Roman" w:hAnsi="Times New Roman" w:cs="Times New Roman"/>
+          <w:lang w:val="en-US"/>
+        </w:rPr>
+        <w:t xml:space="preserve"> , Prof. Andreas Hess and </w:t>
+      </w:r>
+      <w:proofErr w:type="spellStart"/>
+      <w:r>
+        <w:rPr>
+          <w:rFonts w:ascii="Times New Roman" w:eastAsia="Times New Roman" w:hAnsi="Times New Roman" w:cs="Times New Roman"/>
+          <w:lang w:val="en-US"/>
+        </w:rPr>
         <w:t>Haubensak</w:t>
       </w:r>
       <w:proofErr w:type="spellEnd"/>
@@ -3956,7 +4481,7 @@
           <w:rFonts w:ascii="Times New Roman" w:eastAsia="Times New Roman" w:hAnsi="Times New Roman" w:cs="Times New Roman"/>
           <w:lang w:val="en-US"/>
         </w:rPr>
-        <w:t xml:space="preserve">, W. (2018) ‘Stress peptides sensitize fear circuitry to promote passive coping’, </w:t>
+        <w:t xml:space="preserve">, W. (2018) 'Central amygdala circuit dynamics underlying the benzodiazepine anxiolytic effect', </w:t>
       </w:r>
       <w:proofErr w:type="spellStart"/>
       <w:r>
@@ -3976,266 +4501,6 @@
         </w:rPr>
         <w:t xml:space="preserve">. </w:t>
       </w:r>
-    </w:p>
-    <w:p>
-      <w:pPr>
-        <w:numPr>
-          <w:ilvl w:val="0"/>
-          <w:numId w:val="1"/>
-        </w:numPr>
-        <w:tabs>
-          <w:tab w:val="right" w:pos="9360"/>
-        </w:tabs>
-        <w:contextualSpacing w:val="0"/>
-        <w:rPr>
-          <w:rFonts w:ascii="Times New Roman" w:eastAsia="Times New Roman" w:hAnsi="Times New Roman" w:cs="Times New Roman"/>
-          <w:lang w:val="en-US"/>
-        </w:rPr>
-      </w:pPr>
-      <w:r>
-        <w:rPr>
-          <w:rFonts w:ascii="Times New Roman" w:eastAsia="Times New Roman" w:hAnsi="Times New Roman" w:cs="Times New Roman"/>
-          <w:lang w:val="en-US"/>
-        </w:rPr>
-        <w:t xml:space="preserve">Dr. Johannes </w:t>
-      </w:r>
-      <w:proofErr w:type="spellStart"/>
-      <w:proofErr w:type="gramStart"/>
-      <w:r>
-        <w:rPr>
-          <w:rFonts w:ascii="Times New Roman" w:eastAsia="Times New Roman" w:hAnsi="Times New Roman" w:cs="Times New Roman"/>
-          <w:lang w:val="en-US"/>
-        </w:rPr>
-        <w:t>Griessner</w:t>
-      </w:r>
-      <w:proofErr w:type="spellEnd"/>
-      <w:r>
-        <w:rPr>
-          <w:rFonts w:ascii="Times New Roman" w:eastAsia="Times New Roman" w:hAnsi="Times New Roman" w:cs="Times New Roman"/>
-          <w:lang w:val="en-US"/>
-        </w:rPr>
-        <w:t xml:space="preserve"> ,</w:t>
-      </w:r>
-      <w:proofErr w:type="gramEnd"/>
-      <w:r>
-        <w:rPr>
-          <w:rFonts w:ascii="Times New Roman" w:eastAsia="Times New Roman" w:hAnsi="Times New Roman" w:cs="Times New Roman"/>
-          <w:lang w:val="en-US"/>
-        </w:rPr>
-        <w:t xml:space="preserve"> </w:t>
-      </w:r>
-      <w:r>
-        <w:rPr>
-          <w:rFonts w:ascii="Times New Roman" w:eastAsia="Times New Roman" w:hAnsi="Times New Roman" w:cs="Times New Roman"/>
-          <w:b/>
-          <w:bCs/>
-          <w:lang w:val="en-US"/>
-        </w:rPr>
-        <w:t xml:space="preserve">Manuel </w:t>
-      </w:r>
-      <w:proofErr w:type="spellStart"/>
-      <w:r>
-        <w:rPr>
-          <w:rFonts w:ascii="Times New Roman" w:eastAsia="Times New Roman" w:hAnsi="Times New Roman" w:cs="Times New Roman"/>
-          <w:b/>
-          <w:bCs/>
-          <w:lang w:val="en-US"/>
-        </w:rPr>
-        <w:t>Pasieka</w:t>
-      </w:r>
-      <w:proofErr w:type="spellEnd"/>
-      <w:r>
-        <w:rPr>
-          <w:rFonts w:ascii="Times New Roman" w:eastAsia="Times New Roman" w:hAnsi="Times New Roman" w:cs="Times New Roman"/>
-          <w:b/>
-          <w:bCs/>
-          <w:lang w:val="en-US"/>
-        </w:rPr>
-        <w:t xml:space="preserve"> </w:t>
-      </w:r>
-      <w:r>
-        <w:rPr>
-          <w:rFonts w:ascii="Times New Roman" w:eastAsia="Times New Roman" w:hAnsi="Times New Roman" w:cs="Times New Roman"/>
-          <w:lang w:val="en-US"/>
-        </w:rPr>
-        <w:t xml:space="preserve">, Mr. Vincent Boehm , Mr. Florian </w:t>
-      </w:r>
-      <w:proofErr w:type="spellStart"/>
-      <w:r>
-        <w:rPr>
-          <w:rFonts w:ascii="Times New Roman" w:eastAsia="Times New Roman" w:hAnsi="Times New Roman" w:cs="Times New Roman"/>
-          <w:lang w:val="en-US"/>
-        </w:rPr>
-        <w:t>Grössl</w:t>
-      </w:r>
-      <w:proofErr w:type="spellEnd"/>
-      <w:r>
-        <w:rPr>
-          <w:rFonts w:ascii="Times New Roman" w:eastAsia="Times New Roman" w:hAnsi="Times New Roman" w:cs="Times New Roman"/>
-          <w:lang w:val="en-US"/>
-        </w:rPr>
-        <w:t xml:space="preserve"> , Mrs. Joanna </w:t>
-      </w:r>
-      <w:proofErr w:type="spellStart"/>
-      <w:r>
-        <w:rPr>
-          <w:rFonts w:ascii="Times New Roman" w:eastAsia="Times New Roman" w:hAnsi="Times New Roman" w:cs="Times New Roman"/>
-          <w:lang w:val="en-US"/>
-        </w:rPr>
-        <w:t>Kaczanowska</w:t>
-      </w:r>
-      <w:proofErr w:type="spellEnd"/>
-      <w:r>
-        <w:rPr>
-          <w:rFonts w:ascii="Times New Roman" w:eastAsia="Times New Roman" w:hAnsi="Times New Roman" w:cs="Times New Roman"/>
-          <w:lang w:val="en-US"/>
-        </w:rPr>
-        <w:t xml:space="preserve"> , Dr. </w:t>
-      </w:r>
-      <w:proofErr w:type="spellStart"/>
-      <w:r>
-        <w:rPr>
-          <w:rFonts w:ascii="Times New Roman" w:eastAsia="Times New Roman" w:hAnsi="Times New Roman" w:cs="Times New Roman"/>
-          <w:lang w:val="en-US"/>
-        </w:rPr>
-        <w:t>Pinelopi</w:t>
-      </w:r>
-      <w:proofErr w:type="spellEnd"/>
-      <w:r>
-        <w:rPr>
-          <w:rFonts w:ascii="Times New Roman" w:eastAsia="Times New Roman" w:hAnsi="Times New Roman" w:cs="Times New Roman"/>
-          <w:lang w:val="en-US"/>
-        </w:rPr>
-        <w:t xml:space="preserve"> </w:t>
-      </w:r>
-      <w:proofErr w:type="spellStart"/>
-      <w:r>
-        <w:rPr>
-          <w:rFonts w:ascii="Times New Roman" w:eastAsia="Times New Roman" w:hAnsi="Times New Roman" w:cs="Times New Roman"/>
-          <w:lang w:val="en-US"/>
-        </w:rPr>
-        <w:t>Pliota</w:t>
-      </w:r>
-      <w:proofErr w:type="spellEnd"/>
-      <w:r>
-        <w:rPr>
-          <w:rFonts w:ascii="Times New Roman" w:eastAsia="Times New Roman" w:hAnsi="Times New Roman" w:cs="Times New Roman"/>
-          <w:lang w:val="en-US"/>
-        </w:rPr>
-        <w:t xml:space="preserve"> , Mr. Dominic </w:t>
-      </w:r>
-      <w:proofErr w:type="spellStart"/>
-      <w:r>
-        <w:rPr>
-          <w:rFonts w:ascii="Times New Roman" w:eastAsia="Times New Roman" w:hAnsi="Times New Roman" w:cs="Times New Roman"/>
-          <w:lang w:val="en-US"/>
-        </w:rPr>
-        <w:t>Kargl</w:t>
-      </w:r>
-      <w:proofErr w:type="spellEnd"/>
-      <w:r>
-        <w:rPr>
-          <w:rFonts w:ascii="Times New Roman" w:eastAsia="Times New Roman" w:hAnsi="Times New Roman" w:cs="Times New Roman"/>
-          <w:lang w:val="en-US"/>
-        </w:rPr>
-        <w:t xml:space="preserve">, Ms. Barbara Werner , Dr. Nadia </w:t>
-      </w:r>
-      <w:proofErr w:type="spellStart"/>
-      <w:r>
-        <w:rPr>
-          <w:rFonts w:ascii="Times New Roman" w:eastAsia="Times New Roman" w:hAnsi="Times New Roman" w:cs="Times New Roman"/>
-          <w:lang w:val="en-US"/>
-        </w:rPr>
-        <w:t>Kaouane</w:t>
-      </w:r>
-      <w:proofErr w:type="spellEnd"/>
-      <w:r>
-        <w:rPr>
-          <w:rFonts w:ascii="Times New Roman" w:eastAsia="Times New Roman" w:hAnsi="Times New Roman" w:cs="Times New Roman"/>
-          <w:lang w:val="en-US"/>
-        </w:rPr>
-        <w:t xml:space="preserve"> , Ms. Sandra </w:t>
-      </w:r>
-      <w:proofErr w:type="spellStart"/>
-      <w:r>
-        <w:rPr>
-          <w:rFonts w:ascii="Times New Roman" w:eastAsia="Times New Roman" w:hAnsi="Times New Roman" w:cs="Times New Roman"/>
-          <w:lang w:val="en-US"/>
-        </w:rPr>
-        <w:t>Strobelt</w:t>
-      </w:r>
-      <w:proofErr w:type="spellEnd"/>
-      <w:r>
-        <w:rPr>
-          <w:rFonts w:ascii="Times New Roman" w:eastAsia="Times New Roman" w:hAnsi="Times New Roman" w:cs="Times New Roman"/>
-          <w:lang w:val="en-US"/>
-        </w:rPr>
-        <w:t xml:space="preserve"> , Dr. Silke </w:t>
-      </w:r>
-      <w:proofErr w:type="spellStart"/>
-      <w:r>
-        <w:rPr>
-          <w:rFonts w:ascii="Times New Roman" w:eastAsia="Times New Roman" w:hAnsi="Times New Roman" w:cs="Times New Roman"/>
-          <w:lang w:val="en-US"/>
-        </w:rPr>
-        <w:t>Kreitz</w:t>
-      </w:r>
-      <w:proofErr w:type="spellEnd"/>
-      <w:r>
-        <w:rPr>
-          <w:rFonts w:ascii="Times New Roman" w:eastAsia="Times New Roman" w:hAnsi="Times New Roman" w:cs="Times New Roman"/>
-          <w:lang w:val="en-US"/>
-        </w:rPr>
-        <w:t xml:space="preserve"> , Prof. Andreas Hess and </w:t>
-      </w:r>
-      <w:proofErr w:type="spellStart"/>
-      <w:r>
-        <w:rPr>
-          <w:rFonts w:ascii="Times New Roman" w:eastAsia="Times New Roman" w:hAnsi="Times New Roman" w:cs="Times New Roman"/>
-          <w:lang w:val="en-US"/>
-        </w:rPr>
-        <w:t>Haubensak</w:t>
-      </w:r>
-      <w:proofErr w:type="spellEnd"/>
-      <w:r>
-        <w:rPr>
-          <w:rFonts w:ascii="Times New Roman" w:eastAsia="Times New Roman" w:hAnsi="Times New Roman" w:cs="Times New Roman"/>
-          <w:lang w:val="en-US"/>
-        </w:rPr>
-        <w:t xml:space="preserve">, W. (2018) 'Central amygdala circuit dynamics underlying the benzodiazepine anxiolytic effect', </w:t>
-      </w:r>
-      <w:proofErr w:type="spellStart"/>
-      <w:r>
-        <w:rPr>
-          <w:rFonts w:ascii="Times New Roman" w:eastAsia="Times New Roman" w:hAnsi="Times New Roman" w:cs="Times New Roman"/>
-          <w:i/>
-          <w:iCs/>
-          <w:lang w:val="en-US"/>
-        </w:rPr>
-        <w:t>MolecularPsychiatry</w:t>
-      </w:r>
-      <w:proofErr w:type="spellEnd"/>
-      <w:r>
-        <w:rPr>
-          <w:rFonts w:ascii="Times New Roman" w:eastAsia="Times New Roman" w:hAnsi="Times New Roman" w:cs="Times New Roman"/>
-          <w:lang w:val="en-US"/>
-        </w:rPr>
-        <w:t xml:space="preserve">. </w:t>
-      </w:r>
-    </w:p>
-    <w:p>
-      <w:pPr>
-        <w:tabs>
-          <w:tab w:val="right" w:pos="9360"/>
-        </w:tabs>
-        <w:contextualSpacing w:val="0"/>
-        <w:rPr>
-          <w:rFonts w:ascii="Times New Roman" w:eastAsia="Times New Roman" w:hAnsi="Times New Roman" w:cs="Times New Roman"/>
-          <w:b/>
-          <w:sz w:val="28"/>
-          <w:szCs w:val="28"/>
-        </w:rPr>
-      </w:pPr>
     </w:p>
     <w:p>
       <w:pPr>
@@ -4393,7 +4658,7 @@
       </w:r>
     </w:p>
     <w:sectPr>
-      <w:footerReference w:type="default" r:id="rId9"/>
+      <w:footerReference w:type="default" r:id="rId11"/>
       <w:pgSz w:w="12240" w:h="15840"/>
       <w:pgMar w:top="1080" w:right="1080" w:bottom="1080" w:left="1080" w:header="0" w:footer="720" w:gutter="0"/>
       <w:pgNumType w:start="1"/>
@@ -5988,6 +6253,18 @@
     <w:uiPriority w:val="99"/>
     <w:rsid w:val="007B1AE1"/>
   </w:style>
+  <w:style w:type="character" w:styleId="Hipervnculovisitado">
+    <w:name w:val="FollowedHyperlink"/>
+    <w:basedOn w:val="Fuentedeprrafopredeter"/>
+    <w:uiPriority w:val="99"/>
+    <w:semiHidden/>
+    <w:unhideWhenUsed/>
+    <w:rsid w:val="00895482"/>
+    <w:rPr>
+      <w:color w:val="800080" w:themeColor="followedHyperlink"/>
+      <w:u w:val="single"/>
+    </w:rPr>
+  </w:style>
 </w:styles>
 </file>
 

</xml_diff>

<commit_message>
Adding Kapsch and Cancom
</commit_message>
<xml_diff>
--- a/2024/Manuel_Pasieka.docx
+++ b/2024/Manuel_Pasieka.docx
@@ -42,7 +42,21 @@
           <w:rFonts w:ascii="Times New Roman" w:eastAsia="Times New Roman" w:hAnsi="Times New Roman" w:cs="Times New Roman"/>
           <w:color w:val="F0610D"/>
         </w:rPr>
-        <w:t xml:space="preserve">I am builder, entrepreneur, and AI Consultant that </w:t>
+        <w:t>I am</w:t>
+      </w:r>
+      <w:r>
+        <w:rPr>
+          <w:rFonts w:ascii="Times New Roman" w:eastAsia="Times New Roman" w:hAnsi="Times New Roman" w:cs="Times New Roman"/>
+          <w:color w:val="F0610D"/>
+        </w:rPr>
+        <w:t xml:space="preserve"> a</w:t>
+      </w:r>
+      <w:r>
+        <w:rPr>
+          <w:rFonts w:ascii="Times New Roman" w:eastAsia="Times New Roman" w:hAnsi="Times New Roman" w:cs="Times New Roman"/>
+          <w:color w:val="F0610D"/>
+        </w:rPr>
+        <w:t xml:space="preserve"> builder, entrepreneur, and AI Consultant that </w:t>
       </w:r>
       <w:r>
         <w:rPr>
@@ -88,7 +102,21 @@
           <w:rFonts w:ascii="Times New Roman" w:eastAsia="Times New Roman" w:hAnsi="Times New Roman" w:cs="Times New Roman"/>
           <w:color w:val="4E4C5B"/>
         </w:rPr>
-        <w:t>contact@manuelpasieka.com • (+43) 681</w:t>
+        <w:t>contact@</w:t>
+      </w:r>
+      <w:r>
+        <w:rPr>
+          <w:rFonts w:ascii="Times New Roman" w:eastAsia="Times New Roman" w:hAnsi="Times New Roman" w:cs="Times New Roman"/>
+          <w:color w:val="4E4C5B"/>
+        </w:rPr>
+        <w:t>pasieka.ai</w:t>
+      </w:r>
+      <w:r>
+        <w:rPr>
+          <w:rFonts w:ascii="Times New Roman" w:eastAsia="Times New Roman" w:hAnsi="Times New Roman" w:cs="Times New Roman"/>
+          <w:color w:val="4E4C5B"/>
+        </w:rPr>
+        <w:t xml:space="preserve"> • (+43) 681</w:t>
       </w:r>
       <w:r>
         <w:rPr>
@@ -124,97 +152,54 @@
           <w:color w:val="4E4C5B"/>
         </w:rPr>
       </w:pPr>
+      <w:r>
+        <w:fldChar w:fldCharType="begin"/>
+      </w:r>
+      <w:r>
+        <w:instrText xml:space="preserve"> HYPERLINK "http://www.linkedin.com/in/manuelpasieka/" </w:instrText>
+      </w:r>
+      <w:r>
+        <w:fldChar w:fldCharType="separate"/>
+      </w:r>
+      <w:r>
+        <w:rPr>
+          <w:rStyle w:val="Hipervnculo"/>
+          <w:rFonts w:ascii="Times New Roman" w:eastAsia="Times New Roman" w:hAnsi="Times New Roman" w:cs="Times New Roman"/>
+          <w:color w:val="548DD4" w:themeColor="text2" w:themeTint="99"/>
+        </w:rPr>
+        <w:t>LinkedIn</w:t>
+      </w:r>
+      <w:r>
+        <w:rPr>
+          <w:rStyle w:val="Hipervnculo"/>
+          <w:rFonts w:ascii="Times New Roman" w:eastAsia="Times New Roman" w:hAnsi="Times New Roman" w:cs="Times New Roman"/>
+          <w:color w:val="548DD4" w:themeColor="text2" w:themeTint="99"/>
+        </w:rPr>
+        <w:fldChar w:fldCharType="end"/>
+      </w:r>
+      <w:r>
+        <w:rPr>
+          <w:rFonts w:ascii="Times New Roman" w:eastAsia="Times New Roman" w:hAnsi="Times New Roman" w:cs="Times New Roman"/>
+          <w:color w:val="4E4C5B"/>
+        </w:rPr>
+        <w:t xml:space="preserve"> •</w:t>
+      </w:r>
+      <w:r>
+        <w:rPr>
+          <w:rFonts w:ascii="Times New Roman" w:eastAsia="Times New Roman" w:hAnsi="Times New Roman" w:cs="Times New Roman"/>
+          <w:color w:val="4E4C5B"/>
+        </w:rPr>
+        <w:t xml:space="preserve"> </w:t>
+      </w:r>
       <w:hyperlink r:id="rId7" w:history="1">
         <w:r>
           <w:rPr>
             <w:rStyle w:val="Hipervnculo"/>
             <w:rFonts w:ascii="Times New Roman" w:eastAsia="Times New Roman" w:hAnsi="Times New Roman" w:cs="Times New Roman"/>
-            <w:color w:val="548DD4" w:themeColor="text2" w:themeTint="99"/>
           </w:rPr>
-          <w:t>LinkedIn</w:t>
+          <w:t>www.pasieka.ai</w:t>
         </w:r>
       </w:hyperlink>
-      <w:r>
-        <w:rPr>
-          <w:rFonts w:ascii="Times New Roman" w:eastAsia="Times New Roman" w:hAnsi="Times New Roman" w:cs="Times New Roman"/>
-          <w:color w:val="4E4C5B"/>
-        </w:rPr>
-        <w:t xml:space="preserve"> •</w:t>
-      </w:r>
-      <w:r>
-        <w:rPr>
-          <w:rFonts w:ascii="Times New Roman" w:eastAsia="Times New Roman" w:hAnsi="Times New Roman" w:cs="Times New Roman"/>
-          <w:color w:val="4E4C5B"/>
-        </w:rPr>
-        <w:t xml:space="preserve"> </w:t>
-      </w:r>
-      <w:hyperlink r:id="rId8" w:history="1">
-        <w:r>
-          <w:rPr>
-            <w:rStyle w:val="Hipervnculo"/>
-            <w:rFonts w:ascii="Times New Roman" w:eastAsia="Times New Roman" w:hAnsi="Times New Roman" w:cs="Times New Roman"/>
-          </w:rPr>
-          <w:t>www.pa</w:t>
-        </w:r>
-        <w:r>
-          <w:rPr>
-            <w:rStyle w:val="Hipervnculo"/>
-            <w:rFonts w:ascii="Times New Roman" w:eastAsia="Times New Roman" w:hAnsi="Times New Roman" w:cs="Times New Roman"/>
-          </w:rPr>
-          <w:t>s</w:t>
-        </w:r>
-        <w:r>
-          <w:rPr>
-            <w:rStyle w:val="Hipervnculo"/>
-            <w:rFonts w:ascii="Times New Roman" w:eastAsia="Times New Roman" w:hAnsi="Times New Roman" w:cs="Times New Roman"/>
-          </w:rPr>
-          <w:t>ieka.ai</w:t>
-        </w:r>
-      </w:hyperlink>
-      <w:r>
-        <w:rPr>
-          <w:rFonts w:ascii="Times New Roman" w:eastAsia="Times New Roman" w:hAnsi="Times New Roman" w:cs="Times New Roman"/>
-          <w:color w:val="4E4C5B"/>
-        </w:rPr>
-        <w:t xml:space="preserve"> </w:t>
-      </w:r>
-      <w:r>
-        <w:rPr>
-          <w:rFonts w:ascii="Times New Roman" w:eastAsia="Times New Roman" w:hAnsi="Times New Roman" w:cs="Times New Roman"/>
-          <w:color w:val="4E4C5B"/>
-        </w:rPr>
-        <w:t>•</w:t>
-      </w:r>
-      <w:r>
-        <w:rPr>
-          <w:rFonts w:ascii="Times New Roman" w:eastAsia="Times New Roman" w:hAnsi="Times New Roman" w:cs="Times New Roman"/>
-          <w:color w:val="4E4C5B"/>
-        </w:rPr>
-        <w:t xml:space="preserve"> </w:t>
-      </w:r>
-      <w:hyperlink r:id="rId9" w:history="1">
-        <w:r>
-          <w:rPr>
-            <w:rStyle w:val="Hipervnculo"/>
-            <w:rFonts w:ascii="Times New Roman" w:eastAsia="Times New Roman" w:hAnsi="Times New Roman" w:cs="Times New Roman"/>
-          </w:rPr>
-          <w:t>www.ma</w:t>
-        </w:r>
-        <w:r>
-          <w:rPr>
-            <w:rStyle w:val="Hipervnculo"/>
-            <w:rFonts w:ascii="Times New Roman" w:eastAsia="Times New Roman" w:hAnsi="Times New Roman" w:cs="Times New Roman"/>
-          </w:rPr>
-          <w:t>n</w:t>
-        </w:r>
-        <w:r>
-          <w:rPr>
-            <w:rStyle w:val="Hipervnculo"/>
-            <w:rFonts w:ascii="Times New Roman" w:eastAsia="Times New Roman" w:hAnsi="Times New Roman" w:cs="Times New Roman"/>
-          </w:rPr>
-          <w:t>uelpasieka.com</w:t>
-        </w:r>
-      </w:hyperlink>
     </w:p>
     <w:p>
       <w:pPr>
@@ -232,7 +217,7 @@
           <w:noProof/>
         </w:rPr>
         <w:pict w14:anchorId="6B36D36B">
-          <v:rect id="_x0000_i1027" alt="" style="width:425.2pt;height:.05pt;mso-width-percent:0;mso-height-percent:0;mso-width-percent:0;mso-height-percent:0" o:hralign="center" o:hrstd="t" o:hr="t" fillcolor="#a0a0a0" stroked="f"/>
+          <v:rect id="_x0000_i1026" alt="" style="width:425.2pt;height:.05pt;mso-width-percent:0;mso-height-percent:0;mso-width-percent:0;mso-height-percent:0" o:hralign="center" o:hrstd="t" o:hr="t" fillcolor="#a0a0a0" stroked="f"/>
         </w:pict>
       </w:r>
     </w:p>
@@ -469,7 +454,13 @@
         <w:rPr>
           <w:rFonts w:ascii="Times New Roman" w:eastAsia="Times New Roman" w:hAnsi="Times New Roman" w:cs="Times New Roman"/>
         </w:rPr>
-        <w:t>pyspark</w:t>
+        <w:t>p</w:t>
+      </w:r>
+      <w:r>
+        <w:rPr>
+          <w:rFonts w:ascii="Times New Roman" w:eastAsia="Times New Roman" w:hAnsi="Times New Roman" w:cs="Times New Roman"/>
+        </w:rPr>
+        <w:t>yspark</w:t>
       </w:r>
       <w:proofErr w:type="spellEnd"/>
       <w:r>
@@ -500,7 +491,27 @@
         <w:rPr>
           <w:rFonts w:ascii="Times New Roman" w:eastAsia="Times New Roman" w:hAnsi="Times New Roman" w:cs="Times New Roman"/>
         </w:rPr>
-        <w:t xml:space="preserve">uigi, PostgreSQL, </w:t>
+        <w:t>uigi, PostgreSQL</w:t>
+      </w:r>
+      <w:r>
+        <w:rPr>
+          <w:rFonts w:ascii="Times New Roman" w:eastAsia="Times New Roman" w:hAnsi="Times New Roman" w:cs="Times New Roman"/>
+        </w:rPr>
+        <w:t xml:space="preserve">, </w:t>
+      </w:r>
+      <w:proofErr w:type="spellStart"/>
+      <w:r>
+        <w:rPr>
+          <w:rFonts w:ascii="Times New Roman" w:eastAsia="Times New Roman" w:hAnsi="Times New Roman" w:cs="Times New Roman"/>
+        </w:rPr>
+        <w:t>redis</w:t>
+      </w:r>
+      <w:proofErr w:type="spellEnd"/>
+      <w:r>
+        <w:rPr>
+          <w:rFonts w:ascii="Times New Roman" w:eastAsia="Times New Roman" w:hAnsi="Times New Roman" w:cs="Times New Roman"/>
+        </w:rPr>
+        <w:t xml:space="preserve">, </w:t>
       </w:r>
       <w:r>
         <w:rPr>
@@ -514,6 +525,26 @@
         </w:rPr>
         <w:t xml:space="preserve"> redshift</w:t>
       </w:r>
+      <w:r>
+        <w:rPr>
+          <w:rFonts w:ascii="Times New Roman" w:eastAsia="Times New Roman" w:hAnsi="Times New Roman" w:cs="Times New Roman"/>
+        </w:rPr>
+        <w:t>, Azure AI Search</w:t>
+      </w:r>
+      <w:r>
+        <w:rPr>
+          <w:rFonts w:ascii="Times New Roman" w:eastAsia="Times New Roman" w:hAnsi="Times New Roman" w:cs="Times New Roman"/>
+        </w:rPr>
+        <w:t xml:space="preserve">, </w:t>
+      </w:r>
+      <w:proofErr w:type="spellStart"/>
+      <w:r>
+        <w:rPr>
+          <w:rFonts w:ascii="Times New Roman" w:eastAsia="Times New Roman" w:hAnsi="Times New Roman" w:cs="Times New Roman"/>
+        </w:rPr>
+        <w:t>FastAPI</w:t>
+      </w:r>
+      <w:proofErr w:type="spellEnd"/>
     </w:p>
     <w:p>
       <w:pPr>
@@ -699,7 +730,7 @@
           <w:noProof/>
         </w:rPr>
         <w:pict w14:anchorId="202BD0D7">
-          <v:rect id="_x0000_i1026" alt="" style="width:425.2pt;height:.05pt;mso-width-percent:0;mso-height-percent:0;mso-width-percent:0;mso-height-percent:0" o:hralign="center" o:hrstd="t" o:hr="t" fillcolor="#a0a0a0" stroked="f"/>
+          <v:rect id="_x0000_i1025" alt="" style="width:425.2pt;height:.05pt;mso-width-percent:0;mso-height-percent:0;mso-width-percent:0;mso-height-percent:0" o:hralign="center" o:hrstd="t" o:hr="t" fillcolor="#a0a0a0" stroked="f"/>
         </w:pict>
       </w:r>
     </w:p>
@@ -741,23 +772,13 @@
           <w:lang w:val="en-US"/>
         </w:rPr>
       </w:pPr>
-      <w:proofErr w:type="spellStart"/>
       <w:r>
         <w:rPr>
           <w:rFonts w:ascii="Times New Roman" w:eastAsia="Times New Roman" w:hAnsi="Times New Roman" w:cs="Times New Roman"/>
           <w:b/>
           <w:color w:val="4E4C5B"/>
         </w:rPr>
-        <w:t>Pasieka</w:t>
-      </w:r>
-      <w:proofErr w:type="spellEnd"/>
-      <w:r>
-        <w:rPr>
-          <w:rFonts w:ascii="Times New Roman" w:eastAsia="Times New Roman" w:hAnsi="Times New Roman" w:cs="Times New Roman"/>
-          <w:b/>
-          <w:color w:val="4E4C5B"/>
-        </w:rPr>
-        <w:t xml:space="preserve"> AI Solutions GmbH</w:t>
+        <w:t>Pasieka AI Solutions GmbH</w:t>
       </w:r>
       <w:r>
         <w:rPr>
@@ -844,15 +865,7 @@
           <w:b/>
           <w:lang w:val="en-US"/>
         </w:rPr>
-        <w:t>4</w:t>
-      </w:r>
-      <w:r>
-        <w:rPr>
-          <w:rFonts w:ascii="Times New Roman" w:eastAsia="Times New Roman" w:hAnsi="Times New Roman" w:cs="Times New Roman"/>
-          <w:b/>
-          <w:lang w:val="en-US"/>
-        </w:rPr>
-        <w:t xml:space="preserve"> - present</w:t>
+        <w:t>4 - present</w:t>
       </w:r>
       <w:r>
         <w:rPr>
@@ -876,21 +889,12 @@
           <w:lang w:val="en-US"/>
         </w:rPr>
       </w:pPr>
-      <w:proofErr w:type="spellStart"/>
-      <w:r>
-        <w:rPr>
-          <w:rFonts w:ascii="Times New Roman" w:eastAsia="Times New Roman" w:hAnsi="Times New Roman" w:cs="Times New Roman"/>
-          <w:lang w:val="en-US"/>
-        </w:rPr>
-        <w:t>Pasieka</w:t>
-      </w:r>
-      <w:proofErr w:type="spellEnd"/>
-      <w:r>
-        <w:rPr>
-          <w:rFonts w:ascii="Times New Roman" w:eastAsia="Times New Roman" w:hAnsi="Times New Roman" w:cs="Times New Roman"/>
-          <w:lang w:val="en-US"/>
-        </w:rPr>
-        <w:t xml:space="preserve"> AI Solutions GmbH provides AI consultancy and tailored AI software solutions. We help companies to identify how to leverage AI for their business and how to make AI work for them.</w:t>
+      <w:r>
+        <w:rPr>
+          <w:rFonts w:ascii="Times New Roman" w:eastAsia="Times New Roman" w:hAnsi="Times New Roman" w:cs="Times New Roman"/>
+          <w:lang w:val="en-US"/>
+        </w:rPr>
+        <w:t>Pasieka AI Solutions GmbH provides AI consultancy and tailored AI software solutions. We help companies to identify how to leverage AI for their business and how to make AI work for them.</w:t>
       </w:r>
     </w:p>
     <w:p>
@@ -1109,7 +1113,15 @@
           <w:b/>
           <w:lang w:val="en-US"/>
         </w:rPr>
-        <w:t>3 - present</w:t>
+        <w:t xml:space="preserve">3 </w:t>
+      </w:r>
+      <w:r>
+        <w:rPr>
+          <w:rFonts w:ascii="Times New Roman" w:eastAsia="Times New Roman" w:hAnsi="Times New Roman" w:cs="Times New Roman"/>
+          <w:b/>
+          <w:lang w:val="en-US"/>
+        </w:rPr>
+        <w:t>–</w:t>
       </w:r>
       <w:r>
         <w:rPr>
@@ -1119,6 +1131,22 @@
         </w:rPr>
         <w:t xml:space="preserve"> </w:t>
       </w:r>
+      <w:r>
+        <w:rPr>
+          <w:rFonts w:ascii="Times New Roman" w:eastAsia="Times New Roman" w:hAnsi="Times New Roman" w:cs="Times New Roman"/>
+          <w:b/>
+          <w:lang w:val="en-US"/>
+        </w:rPr>
+        <w:t>05/2024</w:t>
+      </w:r>
+      <w:r>
+        <w:rPr>
+          <w:rFonts w:ascii="Times New Roman" w:eastAsia="Times New Roman" w:hAnsi="Times New Roman" w:cs="Times New Roman"/>
+          <w:b/>
+          <w:lang w:val="en-US"/>
+        </w:rPr>
+        <w:t xml:space="preserve"> </w:t>
+      </w:r>
     </w:p>
     <w:p>
       <w:pPr>
@@ -1173,15 +1201,13 @@
         </w:rPr>
         <w:t xml:space="preserve"> that operates autonomous </w:t>
       </w:r>
-      <w:proofErr w:type="gramStart"/>
-      <w:r>
-        <w:rPr>
-          <w:rFonts w:ascii="Times New Roman" w:eastAsia="Times New Roman" w:hAnsi="Times New Roman" w:cs="Times New Roman"/>
-          <w:lang w:val="en-US"/>
-        </w:rPr>
-        <w:t>on-premise</w:t>
-      </w:r>
-      <w:proofErr w:type="gramEnd"/>
+      <w:r>
+        <w:rPr>
+          <w:rFonts w:ascii="Times New Roman" w:eastAsia="Times New Roman" w:hAnsi="Times New Roman" w:cs="Times New Roman"/>
+          <w:lang w:val="en-US"/>
+        </w:rPr>
+        <w:t>on-premises</w:t>
+      </w:r>
       <w:r>
         <w:rPr>
           <w:rFonts w:ascii="Times New Roman" w:eastAsia="Times New Roman" w:hAnsi="Times New Roman" w:cs="Times New Roman"/>
@@ -1961,6 +1987,385 @@
           <w:b/>
         </w:rPr>
       </w:pPr>
+      <w:r>
+        <w:rPr>
+          <w:rFonts w:ascii="Times New Roman" w:eastAsia="Times New Roman" w:hAnsi="Times New Roman" w:cs="Times New Roman"/>
+          <w:b/>
+          <w:color w:val="4E4C5B"/>
+        </w:rPr>
+        <w:t xml:space="preserve">Kapsch </w:t>
+      </w:r>
+      <w:proofErr w:type="spellStart"/>
+      <w:r>
+        <w:rPr>
+          <w:rFonts w:ascii="Times New Roman" w:eastAsia="Times New Roman" w:hAnsi="Times New Roman" w:cs="Times New Roman"/>
+          <w:b/>
+          <w:color w:val="4E4C5B"/>
+        </w:rPr>
+        <w:t>TrafficCom</w:t>
+      </w:r>
+      <w:proofErr w:type="spellEnd"/>
+      <w:r>
+        <w:rPr>
+          <w:rFonts w:ascii="Times New Roman" w:eastAsia="Times New Roman" w:hAnsi="Times New Roman" w:cs="Times New Roman"/>
+          <w:b/>
+          <w:color w:val="4E4C5B"/>
+        </w:rPr>
+        <w:t xml:space="preserve"> AG</w:t>
+      </w:r>
+      <w:r>
+        <w:rPr>
+          <w:rFonts w:ascii="Times New Roman" w:eastAsia="Times New Roman" w:hAnsi="Times New Roman" w:cs="Times New Roman"/>
+          <w:b/>
+        </w:rPr>
+        <w:t xml:space="preserve">– </w:t>
+      </w:r>
+      <w:r>
+        <w:rPr>
+          <w:rFonts w:ascii="Times New Roman" w:eastAsia="Times New Roman" w:hAnsi="Times New Roman" w:cs="Times New Roman"/>
+          <w:b/>
+          <w:iCs/>
+          <w:color w:val="E36C0A" w:themeColor="accent6" w:themeShade="BF"/>
+        </w:rPr>
+        <w:t>AI Consultant</w:t>
+      </w:r>
+      <w:r>
+        <w:rPr>
+          <w:rFonts w:ascii="Times New Roman" w:eastAsia="Times New Roman" w:hAnsi="Times New Roman" w:cs="Times New Roman"/>
+          <w:b/>
+          <w:iCs/>
+          <w:color w:val="E36C0A" w:themeColor="accent6" w:themeShade="BF"/>
+        </w:rPr>
+        <w:tab/>
+      </w:r>
+      <w:r>
+        <w:rPr>
+          <w:rFonts w:ascii="Times New Roman" w:eastAsia="Times New Roman" w:hAnsi="Times New Roman" w:cs="Times New Roman"/>
+          <w:b/>
+          <w:iCs/>
+          <w:color w:val="E36C0A" w:themeColor="accent6" w:themeShade="BF"/>
+        </w:rPr>
+        <w:tab/>
+      </w:r>
+      <w:r>
+        <w:rPr>
+          <w:rFonts w:ascii="Times New Roman" w:eastAsia="Times New Roman" w:hAnsi="Times New Roman" w:cs="Times New Roman"/>
+          <w:b/>
+        </w:rPr>
+        <w:t>05/2024 – present</w:t>
+      </w:r>
+      <w:r>
+        <w:rPr>
+          <w:rFonts w:ascii="Times New Roman" w:eastAsia="Times New Roman" w:hAnsi="Times New Roman" w:cs="Times New Roman"/>
+          <w:b/>
+        </w:rPr>
+        <w:tab/>
+        <w:t xml:space="preserve"> </w:t>
+      </w:r>
+    </w:p>
+    <w:p>
+      <w:pPr>
+        <w:tabs>
+          <w:tab w:val="right" w:pos="9360"/>
+        </w:tabs>
+        <w:rPr>
+          <w:rFonts w:ascii="Times New Roman" w:eastAsia="Times New Roman" w:hAnsi="Times New Roman" w:cs="Times New Roman"/>
+        </w:rPr>
+      </w:pPr>
+      <w:r>
+        <w:rPr>
+          <w:rFonts w:ascii="Times New Roman" w:eastAsia="Times New Roman" w:hAnsi="Times New Roman" w:cs="Times New Roman"/>
+        </w:rPr>
+        <w:t xml:space="preserve">As an AI Consultant at Kapsch </w:t>
+      </w:r>
+      <w:proofErr w:type="spellStart"/>
+      <w:r>
+        <w:rPr>
+          <w:rFonts w:ascii="Times New Roman" w:eastAsia="Times New Roman" w:hAnsi="Times New Roman" w:cs="Times New Roman"/>
+        </w:rPr>
+        <w:t>TrafficCom</w:t>
+      </w:r>
+      <w:proofErr w:type="spellEnd"/>
+      <w:r>
+        <w:rPr>
+          <w:rFonts w:ascii="Times New Roman" w:eastAsia="Times New Roman" w:hAnsi="Times New Roman" w:cs="Times New Roman"/>
+        </w:rPr>
+        <w:t xml:space="preserve"> AG, I am responsible for identifying business processes that can benefit from cutting-edge AI technologies like LLMs (Language Model Models) to enhance capabilities and reduce costs. My role involves: </w:t>
+      </w:r>
+    </w:p>
+    <w:p>
+      <w:pPr>
+        <w:pStyle w:val="Prrafodelista"/>
+        <w:numPr>
+          <w:ilvl w:val="0"/>
+          <w:numId w:val="3"/>
+        </w:numPr>
+        <w:tabs>
+          <w:tab w:val="right" w:pos="9360"/>
+        </w:tabs>
+        <w:rPr>
+          <w:rFonts w:ascii="Times New Roman" w:eastAsia="Times New Roman" w:hAnsi="Times New Roman" w:cs="Times New Roman"/>
+        </w:rPr>
+      </w:pPr>
+      <w:r>
+        <w:rPr>
+          <w:rFonts w:ascii="Times New Roman" w:eastAsia="Times New Roman" w:hAnsi="Times New Roman" w:cs="Times New Roman"/>
+        </w:rPr>
+        <w:t>Analyzing the potential of LLMs in existing business processes.</w:t>
+      </w:r>
+    </w:p>
+    <w:p>
+      <w:pPr>
+        <w:pStyle w:val="Prrafodelista"/>
+        <w:numPr>
+          <w:ilvl w:val="0"/>
+          <w:numId w:val="3"/>
+        </w:numPr>
+        <w:tabs>
+          <w:tab w:val="right" w:pos="9360"/>
+        </w:tabs>
+        <w:rPr>
+          <w:rFonts w:ascii="Times New Roman" w:eastAsia="Times New Roman" w:hAnsi="Times New Roman" w:cs="Times New Roman"/>
+        </w:rPr>
+      </w:pPr>
+      <w:r>
+        <w:rPr>
+          <w:rFonts w:ascii="Times New Roman" w:eastAsia="Times New Roman" w:hAnsi="Times New Roman" w:cs="Times New Roman"/>
+        </w:rPr>
+        <w:t>Evaluating and estimating the technical feasibility and effort required to implement prototypes.</w:t>
+      </w:r>
+    </w:p>
+    <w:p>
+      <w:pPr>
+        <w:pStyle w:val="Prrafodelista"/>
+        <w:numPr>
+          <w:ilvl w:val="0"/>
+          <w:numId w:val="3"/>
+        </w:numPr>
+        <w:tabs>
+          <w:tab w:val="right" w:pos="9360"/>
+        </w:tabs>
+        <w:rPr>
+          <w:rFonts w:ascii="Times New Roman" w:eastAsia="Times New Roman" w:hAnsi="Times New Roman" w:cs="Times New Roman"/>
+        </w:rPr>
+      </w:pPr>
+      <w:r>
+        <w:rPr>
+          <w:rFonts w:ascii="Times New Roman" w:eastAsia="Times New Roman" w:hAnsi="Times New Roman" w:cs="Times New Roman"/>
+        </w:rPr>
+        <w:t>Identifying innovative use cases for LLMs to drive business growth and efficiency.</w:t>
+      </w:r>
+    </w:p>
+    <w:p>
+      <w:pPr>
+        <w:tabs>
+          <w:tab w:val="right" w:pos="9360"/>
+        </w:tabs>
+        <w:rPr>
+          <w:rFonts w:ascii="Times New Roman" w:eastAsia="Times New Roman" w:hAnsi="Times New Roman" w:cs="Times New Roman"/>
+        </w:rPr>
+      </w:pPr>
+    </w:p>
+    <w:p>
+      <w:pPr>
+        <w:tabs>
+          <w:tab w:val="left" w:pos="7938"/>
+          <w:tab w:val="right" w:pos="10080"/>
+        </w:tabs>
+        <w:spacing w:line="252" w:lineRule="auto"/>
+        <w:contextualSpacing w:val="0"/>
+        <w:rPr>
+          <w:rFonts w:ascii="Times New Roman" w:eastAsia="Times New Roman" w:hAnsi="Times New Roman" w:cs="Times New Roman"/>
+          <w:b/>
+        </w:rPr>
+      </w:pPr>
+      <w:r>
+        <w:rPr>
+          <w:rFonts w:ascii="Times New Roman" w:eastAsia="Times New Roman" w:hAnsi="Times New Roman" w:cs="Times New Roman"/>
+          <w:b/>
+          <w:color w:val="4E4C5B"/>
+        </w:rPr>
+        <w:t>CANCOM Austria AG</w:t>
+      </w:r>
+      <w:r>
+        <w:rPr>
+          <w:rFonts w:ascii="Times New Roman" w:eastAsia="Times New Roman" w:hAnsi="Times New Roman" w:cs="Times New Roman"/>
+          <w:b/>
+        </w:rPr>
+        <w:t xml:space="preserve">– </w:t>
+      </w:r>
+      <w:r>
+        <w:rPr>
+          <w:rFonts w:ascii="Times New Roman" w:eastAsia="Times New Roman" w:hAnsi="Times New Roman" w:cs="Times New Roman"/>
+          <w:b/>
+          <w:iCs/>
+          <w:color w:val="E36C0A" w:themeColor="accent6" w:themeShade="BF"/>
+        </w:rPr>
+        <w:t>AI Solution Architect</w:t>
+      </w:r>
+      <w:r>
+        <w:rPr>
+          <w:rFonts w:ascii="Times New Roman" w:eastAsia="Times New Roman" w:hAnsi="Times New Roman" w:cs="Times New Roman"/>
+          <w:b/>
+          <w:iCs/>
+          <w:color w:val="E36C0A" w:themeColor="accent6" w:themeShade="BF"/>
+        </w:rPr>
+        <w:tab/>
+      </w:r>
+      <w:r>
+        <w:rPr>
+          <w:rFonts w:ascii="Times New Roman" w:eastAsia="Times New Roman" w:hAnsi="Times New Roman" w:cs="Times New Roman"/>
+          <w:b/>
+          <w:iCs/>
+          <w:color w:val="E36C0A" w:themeColor="accent6" w:themeShade="BF"/>
+        </w:rPr>
+        <w:tab/>
+      </w:r>
+      <w:r>
+        <w:rPr>
+          <w:rFonts w:ascii="Times New Roman" w:eastAsia="Times New Roman" w:hAnsi="Times New Roman" w:cs="Times New Roman"/>
+          <w:b/>
+        </w:rPr>
+        <w:t>05/2024 – present</w:t>
+      </w:r>
+      <w:r>
+        <w:rPr>
+          <w:rFonts w:ascii="Times New Roman" w:eastAsia="Times New Roman" w:hAnsi="Times New Roman" w:cs="Times New Roman"/>
+          <w:b/>
+        </w:rPr>
+        <w:tab/>
+        <w:t xml:space="preserve"> </w:t>
+      </w:r>
+    </w:p>
+    <w:p>
+      <w:pPr>
+        <w:tabs>
+          <w:tab w:val="right" w:pos="9360"/>
+        </w:tabs>
+        <w:rPr>
+          <w:rFonts w:ascii="Times New Roman" w:eastAsia="Times New Roman" w:hAnsi="Times New Roman" w:cs="Times New Roman"/>
+        </w:rPr>
+      </w:pPr>
+      <w:r>
+        <w:rPr>
+          <w:rFonts w:ascii="Times New Roman" w:eastAsia="Times New Roman" w:hAnsi="Times New Roman" w:cs="Times New Roman"/>
+        </w:rPr>
+        <w:t xml:space="preserve">In my position as an AI Solution Architect at CANCOM Austria AG, I work closely with a development team to create a multi-agent platform that serves as a framework for implementing various internal and external LLM use cases. My responsibilities include: </w:t>
+      </w:r>
+    </w:p>
+    <w:p>
+      <w:pPr>
+        <w:pStyle w:val="Prrafodelista"/>
+        <w:numPr>
+          <w:ilvl w:val="0"/>
+          <w:numId w:val="3"/>
+        </w:numPr>
+        <w:tabs>
+          <w:tab w:val="right" w:pos="9360"/>
+        </w:tabs>
+        <w:rPr>
+          <w:rFonts w:ascii="Times New Roman" w:eastAsia="Times New Roman" w:hAnsi="Times New Roman" w:cs="Times New Roman"/>
+        </w:rPr>
+      </w:pPr>
+      <w:r>
+        <w:rPr>
+          <w:rFonts w:ascii="Times New Roman" w:eastAsia="Times New Roman" w:hAnsi="Times New Roman" w:cs="Times New Roman"/>
+        </w:rPr>
+        <w:t>Designing and implementing a robust multi-agent system architecture.</w:t>
+      </w:r>
+    </w:p>
+    <w:p>
+      <w:pPr>
+        <w:pStyle w:val="Prrafodelista"/>
+        <w:numPr>
+          <w:ilvl w:val="0"/>
+          <w:numId w:val="3"/>
+        </w:numPr>
+        <w:tabs>
+          <w:tab w:val="right" w:pos="9360"/>
+        </w:tabs>
+        <w:rPr>
+          <w:rFonts w:ascii="Times New Roman" w:eastAsia="Times New Roman" w:hAnsi="Times New Roman" w:cs="Times New Roman"/>
+        </w:rPr>
+      </w:pPr>
+      <w:r>
+        <w:rPr>
+          <w:rFonts w:ascii="Times New Roman" w:eastAsia="Times New Roman" w:hAnsi="Times New Roman" w:cs="Times New Roman"/>
+        </w:rPr>
+        <w:t>Developing a microservice architecture using Python.</w:t>
+      </w:r>
+    </w:p>
+    <w:p>
+      <w:pPr>
+        <w:pStyle w:val="Prrafodelista"/>
+        <w:numPr>
+          <w:ilvl w:val="0"/>
+          <w:numId w:val="3"/>
+        </w:numPr>
+        <w:tabs>
+          <w:tab w:val="right" w:pos="9360"/>
+        </w:tabs>
+        <w:rPr>
+          <w:rFonts w:ascii="Times New Roman" w:eastAsia="Times New Roman" w:hAnsi="Times New Roman" w:cs="Times New Roman"/>
+        </w:rPr>
+      </w:pPr>
+      <w:r>
+        <w:rPr>
+          <w:rFonts w:ascii="Times New Roman" w:eastAsia="Times New Roman" w:hAnsi="Times New Roman" w:cs="Times New Roman"/>
+        </w:rPr>
+        <w:t>Leveraging Azure AI Search for efficient information retrieval.</w:t>
+      </w:r>
+    </w:p>
+    <w:p>
+      <w:pPr>
+        <w:pStyle w:val="Prrafodelista"/>
+        <w:numPr>
+          <w:ilvl w:val="0"/>
+          <w:numId w:val="3"/>
+        </w:numPr>
+        <w:tabs>
+          <w:tab w:val="right" w:pos="9360"/>
+        </w:tabs>
+        <w:rPr>
+          <w:rFonts w:ascii="Times New Roman" w:eastAsia="Times New Roman" w:hAnsi="Times New Roman" w:cs="Times New Roman"/>
+        </w:rPr>
+      </w:pPr>
+      <w:r>
+        <w:rPr>
+          <w:rFonts w:ascii="Times New Roman" w:eastAsia="Times New Roman" w:hAnsi="Times New Roman" w:cs="Times New Roman"/>
+        </w:rPr>
+        <w:t>Harnessing the power of Azure AI for LLM inference.</w:t>
+      </w:r>
+    </w:p>
+    <w:p>
+      <w:pPr>
+        <w:tabs>
+          <w:tab w:val="left" w:pos="7938"/>
+          <w:tab w:val="right" w:pos="10080"/>
+        </w:tabs>
+        <w:spacing w:line="252" w:lineRule="auto"/>
+        <w:contextualSpacing w:val="0"/>
+        <w:rPr>
+          <w:rFonts w:ascii="Times New Roman" w:eastAsia="Times New Roman" w:hAnsi="Times New Roman" w:cs="Times New Roman"/>
+          <w:b/>
+          <w:color w:val="4E4C5B"/>
+          <w:lang w:val="en-US"/>
+        </w:rPr>
+      </w:pPr>
+    </w:p>
+    <w:p>
+      <w:pPr>
+        <w:tabs>
+          <w:tab w:val="left" w:pos="7938"/>
+          <w:tab w:val="right" w:pos="10080"/>
+        </w:tabs>
+        <w:spacing w:line="252" w:lineRule="auto"/>
+        <w:contextualSpacing w:val="0"/>
+        <w:rPr>
+          <w:rFonts w:ascii="Times New Roman" w:eastAsia="Times New Roman" w:hAnsi="Times New Roman" w:cs="Times New Roman"/>
+          <w:b/>
+        </w:rPr>
+      </w:pPr>
       <w:proofErr w:type="spellStart"/>
       <w:r>
         <w:rPr>
@@ -2084,14 +2489,12 @@
         </w:rPr>
         <w:t xml:space="preserve"> cloud focused system architecture to enable the deployment of a </w:t>
       </w:r>
-      <w:proofErr w:type="spellStart"/>
-      <w:r>
-        <w:rPr>
-          <w:rFonts w:ascii="Times New Roman" w:eastAsia="Times New Roman" w:hAnsi="Times New Roman" w:cs="Times New Roman"/>
-        </w:rPr>
-        <w:t>django</w:t>
-      </w:r>
-      <w:proofErr w:type="spellEnd"/>
+      <w:r>
+        <w:rPr>
+          <w:rFonts w:ascii="Times New Roman" w:eastAsia="Times New Roman" w:hAnsi="Times New Roman" w:cs="Times New Roman"/>
+        </w:rPr>
+        <w:t>Django</w:t>
+      </w:r>
       <w:r>
         <w:rPr>
           <w:rFonts w:ascii="Times New Roman" w:eastAsia="Times New Roman" w:hAnsi="Times New Roman" w:cs="Times New Roman"/>
@@ -2456,6 +2859,7 @@
         <w:rPr>
           <w:rFonts w:ascii="Times New Roman" w:eastAsia="Times New Roman" w:hAnsi="Times New Roman" w:cs="Times New Roman"/>
         </w:rPr>
+        <w:lastRenderedPageBreak/>
         <w:t xml:space="preserve">Developing and maintaining the request backend for a </w:t>
       </w:r>
       <w:proofErr w:type="spellStart"/>
@@ -2606,18 +3010,6 @@
     <w:p>
       <w:pPr>
         <w:tabs>
-          <w:tab w:val="right" w:pos="9360"/>
-        </w:tabs>
-        <w:ind w:left="720"/>
-        <w:contextualSpacing w:val="0"/>
-        <w:rPr>
-          <w:rFonts w:ascii="Times New Roman" w:eastAsia="Times New Roman" w:hAnsi="Times New Roman" w:cs="Times New Roman"/>
-        </w:rPr>
-      </w:pPr>
-    </w:p>
-    <w:p>
-      <w:pPr>
-        <w:tabs>
           <w:tab w:val="left" w:pos="7938"/>
           <w:tab w:val="right" w:pos="10080"/>
         </w:tabs>
@@ -2630,7 +3022,6 @@
           <w:lang w:val="en-US"/>
         </w:rPr>
       </w:pPr>
-      <w:proofErr w:type="spellStart"/>
       <w:r>
         <w:rPr>
           <w:rFonts w:ascii="Times New Roman" w:eastAsia="Times New Roman" w:hAnsi="Times New Roman" w:cs="Times New Roman"/>
@@ -2638,17 +3029,7 @@
           <w:color w:val="4E4C5B"/>
           <w:lang w:val="en-US"/>
         </w:rPr>
-        <w:t>Brantner</w:t>
-      </w:r>
-      <w:proofErr w:type="spellEnd"/>
-      <w:r>
-        <w:rPr>
-          <w:rFonts w:ascii="Times New Roman" w:eastAsia="Times New Roman" w:hAnsi="Times New Roman" w:cs="Times New Roman"/>
-          <w:b/>
-          <w:color w:val="4E4C5B"/>
-          <w:lang w:val="en-US"/>
-        </w:rPr>
-        <w:t xml:space="preserve"> Digital Solutions GmbH </w:t>
+        <w:t xml:space="preserve">Brantner Digital Solutions GmbH </w:t>
       </w:r>
       <w:r>
         <w:rPr>
@@ -2852,18 +3233,6 @@
     <w:p>
       <w:pPr>
         <w:tabs>
-          <w:tab w:val="right" w:pos="9360"/>
-        </w:tabs>
-        <w:ind w:left="720"/>
-        <w:contextualSpacing w:val="0"/>
-        <w:rPr>
-          <w:rFonts w:ascii="Times New Roman" w:eastAsia="Times New Roman" w:hAnsi="Times New Roman" w:cs="Times New Roman"/>
-        </w:rPr>
-      </w:pPr>
-    </w:p>
-    <w:p>
-      <w:pPr>
-        <w:tabs>
           <w:tab w:val="left" w:pos="7938"/>
           <w:tab w:val="right" w:pos="10080"/>
         </w:tabs>
@@ -3059,7 +3428,6 @@
           <w:rFonts w:ascii="Times New Roman" w:eastAsia="Times New Roman" w:hAnsi="Times New Roman" w:cs="Times New Roman"/>
           <w:lang w:val="en-US"/>
         </w:rPr>
-        <w:lastRenderedPageBreak/>
         <w:t>Employee training on fundamental concepts of Large Language Models</w:t>
       </w:r>
     </w:p>
@@ -3635,16 +4003,7 @@
         </w:rPr>
         <w:t xml:space="preserve"> - </w:t>
       </w:r>
-      <w:r>
-        <w:rPr>
-          <w:rFonts w:ascii="Times New Roman" w:eastAsia="Times New Roman" w:hAnsi="Times New Roman" w:cs="Times New Roman"/>
-          <w:b/>
-          <w:iCs/>
-          <w:color w:val="F0610D"/>
-          <w:lang w:val="en-US"/>
-        </w:rPr>
-        <w:t>Research Assistant</w:t>
-      </w:r>
+      <w:proofErr w:type="spellStart"/>
       <w:r>
         <w:rPr>
           <w:rFonts w:ascii="Times New Roman" w:eastAsia="Times New Roman" w:hAnsi="Times New Roman" w:cs="Times New Roman"/>
@@ -3653,6 +4012,39 @@
           <w:color w:val="F0610D"/>
           <w:lang w:val="es-ES"/>
         </w:rPr>
+        <w:t>Research</w:t>
+      </w:r>
+      <w:proofErr w:type="spellEnd"/>
+      <w:r>
+        <w:rPr>
+          <w:rFonts w:ascii="Times New Roman" w:eastAsia="Times New Roman" w:hAnsi="Times New Roman" w:cs="Times New Roman"/>
+          <w:b/>
+          <w:iCs/>
+          <w:color w:val="F0610D"/>
+          <w:lang w:val="es-ES"/>
+        </w:rPr>
+        <w:t xml:space="preserve"> </w:t>
+      </w:r>
+      <w:proofErr w:type="spellStart"/>
+      <w:r>
+        <w:rPr>
+          <w:rFonts w:ascii="Times New Roman" w:eastAsia="Times New Roman" w:hAnsi="Times New Roman" w:cs="Times New Roman"/>
+          <w:b/>
+          <w:iCs/>
+          <w:color w:val="F0610D"/>
+          <w:lang w:val="es-ES"/>
+        </w:rPr>
+        <w:t>Assistant</w:t>
+      </w:r>
+      <w:proofErr w:type="spellEnd"/>
+      <w:r>
+        <w:rPr>
+          <w:rFonts w:ascii="Times New Roman" w:eastAsia="Times New Roman" w:hAnsi="Times New Roman" w:cs="Times New Roman"/>
+          <w:b/>
+          <w:iCs/>
+          <w:color w:val="F0610D"/>
+          <w:lang w:val="es-ES"/>
+        </w:rPr>
         <w:tab/>
       </w:r>
       <w:r>
@@ -3948,26 +4340,7 @@
           <w:rFonts w:ascii="Times New Roman" w:eastAsia="Times New Roman" w:hAnsi="Times New Roman" w:cs="Times New Roman"/>
           <w:lang w:val="en-US"/>
         </w:rPr>
-        <w:t xml:space="preserve"> for wireless underground sensor networks. </w:t>
-      </w:r>
-    </w:p>
-    <w:p>
-      <w:pPr>
-        <w:tabs>
-          <w:tab w:val="right" w:pos="9360"/>
-        </w:tabs>
-        <w:contextualSpacing w:val="0"/>
-        <w:rPr>
-          <w:rFonts w:ascii="Times New Roman" w:eastAsia="Times New Roman" w:hAnsi="Times New Roman" w:cs="Times New Roman"/>
-        </w:rPr>
-      </w:pPr>
-      <w:r>
-        <w:rPr>
-          <w:noProof/>
-        </w:rPr>
-        <w:pict w14:anchorId="41CF9059">
-          <v:rect id="_x0000_i1025" alt="" style="width:425.2pt;height:.05pt;mso-width-percent:0;mso-height-percent:0;mso-width-percent:0;mso-height-percent:0" o:hralign="center" o:hrstd="t" o:hr="t" fillcolor="#a0a0a0" stroked="f"/>
-        </w:pict>
+        <w:t xml:space="preserve"> for wireless underground sensor networks.</w:t>
       </w:r>
     </w:p>
     <w:p>
@@ -3990,6 +4363,7 @@
           <w:sz w:val="28"/>
           <w:szCs w:val="28"/>
         </w:rPr>
+        <w:lastRenderedPageBreak/>
         <w:t>Certifications</w:t>
       </w:r>
     </w:p>
@@ -4004,7 +4378,10 @@
         </w:tabs>
         <w:contextualSpacing w:val="0"/>
         <w:rPr>
-          <w:rFonts w:ascii="Times New Roman" w:eastAsia="Times New Roman" w:hAnsi="Times New Roman" w:cs="Times New Roman"/>
+          <w:rStyle w:val="Hipervnculo"/>
+          <w:rFonts w:ascii="Times New Roman" w:eastAsia="Times New Roman" w:hAnsi="Times New Roman" w:cs="Times New Roman"/>
+          <w:color w:val="auto"/>
+          <w:u w:val="none"/>
           <w:lang w:val="en-US"/>
         </w:rPr>
       </w:pPr>
@@ -4020,7 +4397,7 @@
         </w:rPr>
         <w:t xml:space="preserve">: </w:t>
       </w:r>
-      <w:hyperlink r:id="rId10" w:history="1">
+      <w:hyperlink r:id="rId8" w:history="1">
         <w:r>
           <w:rPr>
             <w:rStyle w:val="Hipervnculo"/>
@@ -4035,6 +4412,19 @@
         <w:tabs>
           <w:tab w:val="right" w:pos="9360"/>
         </w:tabs>
+        <w:ind w:left="720"/>
+        <w:contextualSpacing w:val="0"/>
+        <w:rPr>
+          <w:rFonts w:ascii="Times New Roman" w:eastAsia="Times New Roman" w:hAnsi="Times New Roman" w:cs="Times New Roman"/>
+          <w:lang w:val="en-US"/>
+        </w:rPr>
+      </w:pPr>
+    </w:p>
+    <w:p>
+      <w:pPr>
+        <w:tabs>
+          <w:tab w:val="right" w:pos="9360"/>
+        </w:tabs>
         <w:contextualSpacing w:val="0"/>
         <w:rPr>
           <w:rFonts w:ascii="Times New Roman" w:eastAsia="Times New Roman" w:hAnsi="Times New Roman" w:cs="Times New Roman"/>
@@ -4139,7 +4529,7 @@
           <w:rFonts w:ascii="Times New Roman" w:eastAsia="Times New Roman" w:hAnsi="Times New Roman" w:cs="Times New Roman"/>
           <w:lang w:val="en-US"/>
         </w:rPr>
-        <w:t xml:space="preserve">, </w:t>
+        <w:t xml:space="preserve">, Valenti, O., </w:t>
       </w:r>
       <w:proofErr w:type="spellStart"/>
       <w:r>
@@ -4147,7 +4537,7 @@
           <w:rFonts w:ascii="Times New Roman" w:eastAsia="Times New Roman" w:hAnsi="Times New Roman" w:cs="Times New Roman"/>
           <w:lang w:val="en-US"/>
         </w:rPr>
-        <w:t>Valenti</w:t>
+        <w:t>Kraitsy</w:t>
       </w:r>
       <w:proofErr w:type="spellEnd"/>
       <w:r>
@@ -4155,39 +4545,7 @@
           <w:rFonts w:ascii="Times New Roman" w:eastAsia="Times New Roman" w:hAnsi="Times New Roman" w:cs="Times New Roman"/>
           <w:lang w:val="en-US"/>
         </w:rPr>
-        <w:t xml:space="preserve">, O., </w:t>
-      </w:r>
-      <w:proofErr w:type="spellStart"/>
-      <w:r>
-        <w:rPr>
-          <w:rFonts w:ascii="Times New Roman" w:eastAsia="Times New Roman" w:hAnsi="Times New Roman" w:cs="Times New Roman"/>
-          <w:lang w:val="en-US"/>
-        </w:rPr>
-        <w:t>Kraitsy</w:t>
-      </w:r>
-      <w:proofErr w:type="spellEnd"/>
-      <w:r>
-        <w:rPr>
-          <w:rFonts w:ascii="Times New Roman" w:eastAsia="Times New Roman" w:hAnsi="Times New Roman" w:cs="Times New Roman"/>
-          <w:lang w:val="en-US"/>
-        </w:rPr>
-        <w:t xml:space="preserve">, K., </w:t>
-      </w:r>
-      <w:proofErr w:type="spellStart"/>
-      <w:r>
-        <w:rPr>
-          <w:rFonts w:ascii="Times New Roman" w:eastAsia="Times New Roman" w:hAnsi="Times New Roman" w:cs="Times New Roman"/>
-          <w:lang w:val="en-US"/>
-        </w:rPr>
-        <w:t>Kaczanowska</w:t>
-      </w:r>
-      <w:proofErr w:type="spellEnd"/>
-      <w:r>
-        <w:rPr>
-          <w:rFonts w:ascii="Times New Roman" w:eastAsia="Times New Roman" w:hAnsi="Times New Roman" w:cs="Times New Roman"/>
-          <w:lang w:val="en-US"/>
-        </w:rPr>
-        <w:t xml:space="preserve">, J., </w:t>
+        <w:t xml:space="preserve">, K., Kaczanowska, J., </w:t>
       </w:r>
       <w:r>
         <w:rPr>
@@ -4353,7 +4711,7 @@
           <w:rFonts w:ascii="Times New Roman" w:eastAsia="Times New Roman" w:hAnsi="Times New Roman" w:cs="Times New Roman"/>
           <w:lang w:val="en-US"/>
         </w:rPr>
-        <w:t xml:space="preserve"> , Mrs. Joanna </w:t>
+        <w:t xml:space="preserve"> , Mrs. Joanna Kaczanowska , Dr. </w:t>
       </w:r>
       <w:proofErr w:type="spellStart"/>
       <w:r>
@@ -4361,7 +4719,7 @@
           <w:rFonts w:ascii="Times New Roman" w:eastAsia="Times New Roman" w:hAnsi="Times New Roman" w:cs="Times New Roman"/>
           <w:lang w:val="en-US"/>
         </w:rPr>
-        <w:t>Kaczanowska</w:t>
+        <w:t>Pinelopi</w:t>
       </w:r>
       <w:proofErr w:type="spellEnd"/>
       <w:r>
@@ -4369,7 +4727,7 @@
           <w:rFonts w:ascii="Times New Roman" w:eastAsia="Times New Roman" w:hAnsi="Times New Roman" w:cs="Times New Roman"/>
           <w:lang w:val="en-US"/>
         </w:rPr>
-        <w:t xml:space="preserve"> , Dr. </w:t>
+        <w:t xml:space="preserve"> </w:t>
       </w:r>
       <w:proofErr w:type="spellStart"/>
       <w:r>
@@ -4377,7 +4735,7 @@
           <w:rFonts w:ascii="Times New Roman" w:eastAsia="Times New Roman" w:hAnsi="Times New Roman" w:cs="Times New Roman"/>
           <w:lang w:val="en-US"/>
         </w:rPr>
-        <w:t>Pinelopi</w:t>
+        <w:t>Pliota</w:t>
       </w:r>
       <w:proofErr w:type="spellEnd"/>
       <w:r>
@@ -4385,7 +4743,7 @@
           <w:rFonts w:ascii="Times New Roman" w:eastAsia="Times New Roman" w:hAnsi="Times New Roman" w:cs="Times New Roman"/>
           <w:lang w:val="en-US"/>
         </w:rPr>
-        <w:t xml:space="preserve"> </w:t>
+        <w:t xml:space="preserve"> , Mr. Dominic Kargl, Ms. Barbara Werner , Dr. Nadia Kaouane , Ms. Sandra </w:t>
       </w:r>
       <w:proofErr w:type="spellStart"/>
       <w:r>
@@ -4393,7 +4751,7 @@
           <w:rFonts w:ascii="Times New Roman" w:eastAsia="Times New Roman" w:hAnsi="Times New Roman" w:cs="Times New Roman"/>
           <w:lang w:val="en-US"/>
         </w:rPr>
-        <w:t>Pliota</w:t>
+        <w:t>Strobelt</w:t>
       </w:r>
       <w:proofErr w:type="spellEnd"/>
       <w:r>
@@ -4401,71 +4759,7 @@
           <w:rFonts w:ascii="Times New Roman" w:eastAsia="Times New Roman" w:hAnsi="Times New Roman" w:cs="Times New Roman"/>
           <w:lang w:val="en-US"/>
         </w:rPr>
-        <w:t xml:space="preserve"> , Mr. Dominic </w:t>
-      </w:r>
-      <w:proofErr w:type="spellStart"/>
-      <w:r>
-        <w:rPr>
-          <w:rFonts w:ascii="Times New Roman" w:eastAsia="Times New Roman" w:hAnsi="Times New Roman" w:cs="Times New Roman"/>
-          <w:lang w:val="en-US"/>
-        </w:rPr>
-        <w:t>Kargl</w:t>
-      </w:r>
-      <w:proofErr w:type="spellEnd"/>
-      <w:r>
-        <w:rPr>
-          <w:rFonts w:ascii="Times New Roman" w:eastAsia="Times New Roman" w:hAnsi="Times New Roman" w:cs="Times New Roman"/>
-          <w:lang w:val="en-US"/>
-        </w:rPr>
-        <w:t xml:space="preserve">, Ms. Barbara Werner , Dr. Nadia </w:t>
-      </w:r>
-      <w:proofErr w:type="spellStart"/>
-      <w:r>
-        <w:rPr>
-          <w:rFonts w:ascii="Times New Roman" w:eastAsia="Times New Roman" w:hAnsi="Times New Roman" w:cs="Times New Roman"/>
-          <w:lang w:val="en-US"/>
-        </w:rPr>
-        <w:t>Kaouane</w:t>
-      </w:r>
-      <w:proofErr w:type="spellEnd"/>
-      <w:r>
-        <w:rPr>
-          <w:rFonts w:ascii="Times New Roman" w:eastAsia="Times New Roman" w:hAnsi="Times New Roman" w:cs="Times New Roman"/>
-          <w:lang w:val="en-US"/>
-        </w:rPr>
-        <w:t xml:space="preserve"> , Ms. Sandra </w:t>
-      </w:r>
-      <w:proofErr w:type="spellStart"/>
-      <w:r>
-        <w:rPr>
-          <w:rFonts w:ascii="Times New Roman" w:eastAsia="Times New Roman" w:hAnsi="Times New Roman" w:cs="Times New Roman"/>
-          <w:lang w:val="en-US"/>
-        </w:rPr>
-        <w:t>Strobelt</w:t>
-      </w:r>
-      <w:proofErr w:type="spellEnd"/>
-      <w:r>
-        <w:rPr>
-          <w:rFonts w:ascii="Times New Roman" w:eastAsia="Times New Roman" w:hAnsi="Times New Roman" w:cs="Times New Roman"/>
-          <w:lang w:val="en-US"/>
-        </w:rPr>
-        <w:t xml:space="preserve"> , Dr. Silke </w:t>
-      </w:r>
-      <w:proofErr w:type="spellStart"/>
-      <w:r>
-        <w:rPr>
-          <w:rFonts w:ascii="Times New Roman" w:eastAsia="Times New Roman" w:hAnsi="Times New Roman" w:cs="Times New Roman"/>
-          <w:lang w:val="en-US"/>
-        </w:rPr>
-        <w:t>Kreitz</w:t>
-      </w:r>
-      <w:proofErr w:type="spellEnd"/>
-      <w:r>
-        <w:rPr>
-          <w:rFonts w:ascii="Times New Roman" w:eastAsia="Times New Roman" w:hAnsi="Times New Roman" w:cs="Times New Roman"/>
-          <w:lang w:val="en-US"/>
-        </w:rPr>
-        <w:t xml:space="preserve"> , Prof. Andreas Hess and </w:t>
+        <w:t xml:space="preserve"> , Dr. Silke Kreitz , Prof. Andreas Hess and </w:t>
       </w:r>
       <w:proofErr w:type="spellStart"/>
       <w:r>
@@ -4501,6 +4795,19 @@
         </w:rPr>
         <w:t xml:space="preserve">. </w:t>
       </w:r>
+    </w:p>
+    <w:p>
+      <w:pPr>
+        <w:tabs>
+          <w:tab w:val="right" w:pos="9360"/>
+        </w:tabs>
+        <w:ind w:left="720"/>
+        <w:contextualSpacing w:val="0"/>
+        <w:rPr>
+          <w:rFonts w:ascii="Times New Roman" w:eastAsia="Times New Roman" w:hAnsi="Times New Roman" w:cs="Times New Roman"/>
+          <w:lang w:val="en-US"/>
+        </w:rPr>
+      </w:pPr>
     </w:p>
     <w:p>
       <w:pPr>
@@ -4541,45 +4848,27 @@
           <w:lang w:val="es-ES"/>
         </w:rPr>
       </w:pPr>
-      <w:proofErr w:type="gramStart"/>
       <w:r>
         <w:rPr>
           <w:rFonts w:ascii="Times New Roman" w:eastAsia="Times New Roman" w:hAnsi="Times New Roman" w:cs="Times New Roman"/>
           <w:lang w:val="es-ES"/>
         </w:rPr>
-        <w:t>Master</w:t>
-      </w:r>
-      <w:proofErr w:type="gramEnd"/>
+        <w:t xml:space="preserve">Master in Artificial </w:t>
+      </w:r>
+      <w:r>
+        <w:rPr>
+          <w:rFonts w:ascii="Times New Roman" w:eastAsia="Times New Roman" w:hAnsi="Times New Roman" w:cs="Times New Roman"/>
+          <w:lang w:val="en-US"/>
+        </w:rPr>
+        <w:t>Intelligence</w:t>
+      </w:r>
       <w:r>
         <w:rPr>
           <w:rFonts w:ascii="Times New Roman" w:eastAsia="Times New Roman" w:hAnsi="Times New Roman" w:cs="Times New Roman"/>
           <w:lang w:val="es-ES"/>
         </w:rPr>
-        <w:t xml:space="preserve"> in Artificial </w:t>
-      </w:r>
-      <w:r>
-        <w:rPr>
-          <w:rFonts w:ascii="Times New Roman" w:eastAsia="Times New Roman" w:hAnsi="Times New Roman" w:cs="Times New Roman"/>
-          <w:lang w:val="en-US"/>
-        </w:rPr>
-        <w:t>Intelligence</w:t>
-      </w:r>
-      <w:r>
-        <w:rPr>
-          <w:rFonts w:ascii="Times New Roman" w:eastAsia="Times New Roman" w:hAnsi="Times New Roman" w:cs="Times New Roman"/>
-          <w:lang w:val="es-ES"/>
-        </w:rPr>
-        <w:t xml:space="preserve">, 2018-2019, Universidad International de La Rioja, </w:t>
-      </w:r>
-      <w:proofErr w:type="spellStart"/>
-      <w:r>
-        <w:rPr>
-          <w:rFonts w:ascii="Times New Roman" w:eastAsia="Times New Roman" w:hAnsi="Times New Roman" w:cs="Times New Roman"/>
-          <w:lang w:val="es-ES"/>
-        </w:rPr>
-        <w:t>Spain</w:t>
-      </w:r>
-      <w:proofErr w:type="spellEnd"/>
+        <w:t>, 2018-2019, Universidad International de La Rioja, Spain</w:t>
+      </w:r>
     </w:p>
     <w:p>
       <w:pPr>
@@ -4658,7 +4947,7 @@
       </w:r>
     </w:p>
     <w:sectPr>
-      <w:footerReference w:type="default" r:id="rId11"/>
+      <w:footerReference w:type="default" r:id="rId9"/>
       <w:pgSz w:w="12240" w:h="15840"/>
       <w:pgMar w:top="1080" w:right="1080" w:bottom="1080" w:left="1080" w:header="0" w:footer="720" w:gutter="0"/>
       <w:pgNumType w:start="1"/>
@@ -4890,6 +5179,155 @@
     </w:lvl>
   </w:abstractNum>
   <w:abstractNum w:abstractNumId="1" w15:restartNumberingAfterBreak="0">
+    <w:nsid w:val="267C14CC"/>
+    <w:multiLevelType w:val="multilevel"/>
+    <w:tmpl w:val="0F9876E2"/>
+    <w:lvl w:ilvl="0">
+      <w:start w:val="1"/>
+      <w:numFmt w:val="bullet"/>
+      <w:lvlText w:val=""/>
+      <w:lvlJc w:val="left"/>
+      <w:pPr>
+        <w:tabs>
+          <w:tab w:val="num" w:pos="720"/>
+        </w:tabs>
+        <w:ind w:left="720" w:hanging="360"/>
+      </w:pPr>
+      <w:rPr>
+        <w:rFonts w:ascii="Symbol" w:hAnsi="Symbol" w:hint="default"/>
+        <w:sz w:val="20"/>
+      </w:rPr>
+    </w:lvl>
+    <w:lvl w:ilvl="1" w:tentative="1">
+      <w:start w:val="1"/>
+      <w:numFmt w:val="bullet"/>
+      <w:lvlText w:val="o"/>
+      <w:lvlJc w:val="left"/>
+      <w:pPr>
+        <w:tabs>
+          <w:tab w:val="num" w:pos="1440"/>
+        </w:tabs>
+        <w:ind w:left="1440" w:hanging="360"/>
+      </w:pPr>
+      <w:rPr>
+        <w:rFonts w:ascii="Courier New" w:hAnsi="Courier New" w:hint="default"/>
+        <w:sz w:val="20"/>
+      </w:rPr>
+    </w:lvl>
+    <w:lvl w:ilvl="2" w:tentative="1">
+      <w:start w:val="1"/>
+      <w:numFmt w:val="bullet"/>
+      <w:lvlText w:val=""/>
+      <w:lvlJc w:val="left"/>
+      <w:pPr>
+        <w:tabs>
+          <w:tab w:val="num" w:pos="2160"/>
+        </w:tabs>
+        <w:ind w:left="2160" w:hanging="360"/>
+      </w:pPr>
+      <w:rPr>
+        <w:rFonts w:ascii="Wingdings" w:hAnsi="Wingdings" w:hint="default"/>
+        <w:sz w:val="20"/>
+      </w:rPr>
+    </w:lvl>
+    <w:lvl w:ilvl="3" w:tentative="1">
+      <w:start w:val="1"/>
+      <w:numFmt w:val="bullet"/>
+      <w:lvlText w:val=""/>
+      <w:lvlJc w:val="left"/>
+      <w:pPr>
+        <w:tabs>
+          <w:tab w:val="num" w:pos="2880"/>
+        </w:tabs>
+        <w:ind w:left="2880" w:hanging="360"/>
+      </w:pPr>
+      <w:rPr>
+        <w:rFonts w:ascii="Wingdings" w:hAnsi="Wingdings" w:hint="default"/>
+        <w:sz w:val="20"/>
+      </w:rPr>
+    </w:lvl>
+    <w:lvl w:ilvl="4" w:tentative="1">
+      <w:start w:val="1"/>
+      <w:numFmt w:val="bullet"/>
+      <w:lvlText w:val=""/>
+      <w:lvlJc w:val="left"/>
+      <w:pPr>
+        <w:tabs>
+          <w:tab w:val="num" w:pos="3600"/>
+        </w:tabs>
+        <w:ind w:left="3600" w:hanging="360"/>
+      </w:pPr>
+      <w:rPr>
+        <w:rFonts w:ascii="Wingdings" w:hAnsi="Wingdings" w:hint="default"/>
+        <w:sz w:val="20"/>
+      </w:rPr>
+    </w:lvl>
+    <w:lvl w:ilvl="5" w:tentative="1">
+      <w:start w:val="1"/>
+      <w:numFmt w:val="bullet"/>
+      <w:lvlText w:val=""/>
+      <w:lvlJc w:val="left"/>
+      <w:pPr>
+        <w:tabs>
+          <w:tab w:val="num" w:pos="4320"/>
+        </w:tabs>
+        <w:ind w:left="4320" w:hanging="360"/>
+      </w:pPr>
+      <w:rPr>
+        <w:rFonts w:ascii="Wingdings" w:hAnsi="Wingdings" w:hint="default"/>
+        <w:sz w:val="20"/>
+      </w:rPr>
+    </w:lvl>
+    <w:lvl w:ilvl="6" w:tentative="1">
+      <w:start w:val="1"/>
+      <w:numFmt w:val="bullet"/>
+      <w:lvlText w:val=""/>
+      <w:lvlJc w:val="left"/>
+      <w:pPr>
+        <w:tabs>
+          <w:tab w:val="num" w:pos="5040"/>
+        </w:tabs>
+        <w:ind w:left="5040" w:hanging="360"/>
+      </w:pPr>
+      <w:rPr>
+        <w:rFonts w:ascii="Wingdings" w:hAnsi="Wingdings" w:hint="default"/>
+        <w:sz w:val="20"/>
+      </w:rPr>
+    </w:lvl>
+    <w:lvl w:ilvl="7" w:tentative="1">
+      <w:start w:val="1"/>
+      <w:numFmt w:val="bullet"/>
+      <w:lvlText w:val=""/>
+      <w:lvlJc w:val="left"/>
+      <w:pPr>
+        <w:tabs>
+          <w:tab w:val="num" w:pos="5760"/>
+        </w:tabs>
+        <w:ind w:left="5760" w:hanging="360"/>
+      </w:pPr>
+      <w:rPr>
+        <w:rFonts w:ascii="Wingdings" w:hAnsi="Wingdings" w:hint="default"/>
+        <w:sz w:val="20"/>
+      </w:rPr>
+    </w:lvl>
+    <w:lvl w:ilvl="8" w:tentative="1">
+      <w:start w:val="1"/>
+      <w:numFmt w:val="bullet"/>
+      <w:lvlText w:val=""/>
+      <w:lvlJc w:val="left"/>
+      <w:pPr>
+        <w:tabs>
+          <w:tab w:val="num" w:pos="6480"/>
+        </w:tabs>
+        <w:ind w:left="6480" w:hanging="360"/>
+      </w:pPr>
+      <w:rPr>
+        <w:rFonts w:ascii="Wingdings" w:hAnsi="Wingdings" w:hint="default"/>
+        <w:sz w:val="20"/>
+      </w:rPr>
+    </w:lvl>
+  </w:abstractNum>
+  <w:abstractNum w:abstractNumId="2" w15:restartNumberingAfterBreak="0">
     <w:nsid w:val="32E123C0"/>
     <w:multiLevelType w:val="multilevel"/>
     <w:tmpl w:val="6818C7E4"/>
@@ -5002,7 +5440,156 @@
       </w:rPr>
     </w:lvl>
   </w:abstractNum>
-  <w:abstractNum w:abstractNumId="2" w15:restartNumberingAfterBreak="0">
+  <w:abstractNum w:abstractNumId="3" w15:restartNumberingAfterBreak="0">
+    <w:nsid w:val="4FE96AF2"/>
+    <w:multiLevelType w:val="multilevel"/>
+    <w:tmpl w:val="127A1976"/>
+    <w:lvl w:ilvl="0">
+      <w:start w:val="1"/>
+      <w:numFmt w:val="bullet"/>
+      <w:lvlText w:val=""/>
+      <w:lvlJc w:val="left"/>
+      <w:pPr>
+        <w:tabs>
+          <w:tab w:val="num" w:pos="720"/>
+        </w:tabs>
+        <w:ind w:left="720" w:hanging="360"/>
+      </w:pPr>
+      <w:rPr>
+        <w:rFonts w:ascii="Symbol" w:hAnsi="Symbol" w:hint="default"/>
+        <w:sz w:val="20"/>
+      </w:rPr>
+    </w:lvl>
+    <w:lvl w:ilvl="1" w:tentative="1">
+      <w:start w:val="1"/>
+      <w:numFmt w:val="bullet"/>
+      <w:lvlText w:val="o"/>
+      <w:lvlJc w:val="left"/>
+      <w:pPr>
+        <w:tabs>
+          <w:tab w:val="num" w:pos="1440"/>
+        </w:tabs>
+        <w:ind w:left="1440" w:hanging="360"/>
+      </w:pPr>
+      <w:rPr>
+        <w:rFonts w:ascii="Courier New" w:hAnsi="Courier New" w:hint="default"/>
+        <w:sz w:val="20"/>
+      </w:rPr>
+    </w:lvl>
+    <w:lvl w:ilvl="2" w:tentative="1">
+      <w:start w:val="1"/>
+      <w:numFmt w:val="bullet"/>
+      <w:lvlText w:val=""/>
+      <w:lvlJc w:val="left"/>
+      <w:pPr>
+        <w:tabs>
+          <w:tab w:val="num" w:pos="2160"/>
+        </w:tabs>
+        <w:ind w:left="2160" w:hanging="360"/>
+      </w:pPr>
+      <w:rPr>
+        <w:rFonts w:ascii="Wingdings" w:hAnsi="Wingdings" w:hint="default"/>
+        <w:sz w:val="20"/>
+      </w:rPr>
+    </w:lvl>
+    <w:lvl w:ilvl="3" w:tentative="1">
+      <w:start w:val="1"/>
+      <w:numFmt w:val="bullet"/>
+      <w:lvlText w:val=""/>
+      <w:lvlJc w:val="left"/>
+      <w:pPr>
+        <w:tabs>
+          <w:tab w:val="num" w:pos="2880"/>
+        </w:tabs>
+        <w:ind w:left="2880" w:hanging="360"/>
+      </w:pPr>
+      <w:rPr>
+        <w:rFonts w:ascii="Wingdings" w:hAnsi="Wingdings" w:hint="default"/>
+        <w:sz w:val="20"/>
+      </w:rPr>
+    </w:lvl>
+    <w:lvl w:ilvl="4" w:tentative="1">
+      <w:start w:val="1"/>
+      <w:numFmt w:val="bullet"/>
+      <w:lvlText w:val=""/>
+      <w:lvlJc w:val="left"/>
+      <w:pPr>
+        <w:tabs>
+          <w:tab w:val="num" w:pos="3600"/>
+        </w:tabs>
+        <w:ind w:left="3600" w:hanging="360"/>
+      </w:pPr>
+      <w:rPr>
+        <w:rFonts w:ascii="Wingdings" w:hAnsi="Wingdings" w:hint="default"/>
+        <w:sz w:val="20"/>
+      </w:rPr>
+    </w:lvl>
+    <w:lvl w:ilvl="5" w:tentative="1">
+      <w:start w:val="1"/>
+      <w:numFmt w:val="bullet"/>
+      <w:lvlText w:val=""/>
+      <w:lvlJc w:val="left"/>
+      <w:pPr>
+        <w:tabs>
+          <w:tab w:val="num" w:pos="4320"/>
+        </w:tabs>
+        <w:ind w:left="4320" w:hanging="360"/>
+      </w:pPr>
+      <w:rPr>
+        <w:rFonts w:ascii="Wingdings" w:hAnsi="Wingdings" w:hint="default"/>
+        <w:sz w:val="20"/>
+      </w:rPr>
+    </w:lvl>
+    <w:lvl w:ilvl="6" w:tentative="1">
+      <w:start w:val="1"/>
+      <w:numFmt w:val="bullet"/>
+      <w:lvlText w:val=""/>
+      <w:lvlJc w:val="left"/>
+      <w:pPr>
+        <w:tabs>
+          <w:tab w:val="num" w:pos="5040"/>
+        </w:tabs>
+        <w:ind w:left="5040" w:hanging="360"/>
+      </w:pPr>
+      <w:rPr>
+        <w:rFonts w:ascii="Wingdings" w:hAnsi="Wingdings" w:hint="default"/>
+        <w:sz w:val="20"/>
+      </w:rPr>
+    </w:lvl>
+    <w:lvl w:ilvl="7" w:tentative="1">
+      <w:start w:val="1"/>
+      <w:numFmt w:val="bullet"/>
+      <w:lvlText w:val=""/>
+      <w:lvlJc w:val="left"/>
+      <w:pPr>
+        <w:tabs>
+          <w:tab w:val="num" w:pos="5760"/>
+        </w:tabs>
+        <w:ind w:left="5760" w:hanging="360"/>
+      </w:pPr>
+      <w:rPr>
+        <w:rFonts w:ascii="Wingdings" w:hAnsi="Wingdings" w:hint="default"/>
+        <w:sz w:val="20"/>
+      </w:rPr>
+    </w:lvl>
+    <w:lvl w:ilvl="8" w:tentative="1">
+      <w:start w:val="1"/>
+      <w:numFmt w:val="bullet"/>
+      <w:lvlText w:val=""/>
+      <w:lvlJc w:val="left"/>
+      <w:pPr>
+        <w:tabs>
+          <w:tab w:val="num" w:pos="6480"/>
+        </w:tabs>
+        <w:ind w:left="6480" w:hanging="360"/>
+      </w:pPr>
+      <w:rPr>
+        <w:rFonts w:ascii="Wingdings" w:hAnsi="Wingdings" w:hint="default"/>
+        <w:sz w:val="20"/>
+      </w:rPr>
+    </w:lvl>
+  </w:abstractNum>
+  <w:abstractNum w:abstractNumId="4" w15:restartNumberingAfterBreak="0">
     <w:nsid w:val="64AF4C44"/>
     <w:multiLevelType w:val="multilevel"/>
     <w:tmpl w:val="1958A8C2"/>
@@ -5115,7 +5702,7 @@
       </w:rPr>
     </w:lvl>
   </w:abstractNum>
-  <w:abstractNum w:abstractNumId="3" w15:restartNumberingAfterBreak="0">
+  <w:abstractNum w:abstractNumId="5" w15:restartNumberingAfterBreak="0">
     <w:nsid w:val="6B806EB9"/>
     <w:multiLevelType w:val="multilevel"/>
     <w:tmpl w:val="FA1A5120"/>
@@ -5228,7 +5815,7 @@
       </w:rPr>
     </w:lvl>
   </w:abstractNum>
-  <w:abstractNum w:abstractNumId="4" w15:restartNumberingAfterBreak="0">
+  <w:abstractNum w:abstractNumId="6" w15:restartNumberingAfterBreak="0">
     <w:nsid w:val="78D7320F"/>
     <w:multiLevelType w:val="hybridMultilevel"/>
     <w:tmpl w:val="5F84BAAE"/>
@@ -5341,7 +5928,7 @@
       </w:rPr>
     </w:lvl>
   </w:abstractNum>
-  <w:abstractNum w:abstractNumId="5" w15:restartNumberingAfterBreak="0">
+  <w:abstractNum w:abstractNumId="7" w15:restartNumberingAfterBreak="0">
     <w:nsid w:val="7CB0493A"/>
     <w:multiLevelType w:val="multilevel"/>
     <w:tmpl w:val="E8B273B6"/>
@@ -5454,7 +6041,7 @@
       </w:rPr>
     </w:lvl>
   </w:abstractNum>
-  <w:abstractNum w:abstractNumId="6" w15:restartNumberingAfterBreak="0">
+  <w:abstractNum w:abstractNumId="8" w15:restartNumberingAfterBreak="0">
     <w:nsid w:val="7F047E2A"/>
     <w:multiLevelType w:val="multilevel"/>
     <w:tmpl w:val="DE0C0D02"/>
@@ -5568,25 +6155,31 @@
     </w:lvl>
   </w:abstractNum>
   <w:num w:numId="1">
-    <w:abstractNumId w:val="3"/>
+    <w:abstractNumId w:val="5"/>
   </w:num>
   <w:num w:numId="2">
-    <w:abstractNumId w:val="5"/>
+    <w:abstractNumId w:val="7"/>
   </w:num>
   <w:num w:numId="3">
-    <w:abstractNumId w:val="1"/>
+    <w:abstractNumId w:val="2"/>
   </w:num>
   <w:num w:numId="4">
-    <w:abstractNumId w:val="2"/>
+    <w:abstractNumId w:val="4"/>
   </w:num>
   <w:num w:numId="5">
-    <w:abstractNumId w:val="6"/>
+    <w:abstractNumId w:val="8"/>
   </w:num>
   <w:num w:numId="6">
-    <w:abstractNumId w:val="4"/>
+    <w:abstractNumId w:val="6"/>
   </w:num>
   <w:num w:numId="7">
     <w:abstractNumId w:val="0"/>
+  </w:num>
+  <w:num w:numId="8">
+    <w:abstractNumId w:val="1"/>
+  </w:num>
+  <w:num w:numId="9">
+    <w:abstractNumId w:val="3"/>
   </w:num>
 </w:numbering>
 </file>
@@ -5990,7 +6583,7 @@
   <w:style w:type="paragraph" w:default="1" w:styleId="Normal">
     <w:name w:val="Normal"/>
     <w:qFormat/>
-    <w:rsid w:val="007B1AE1"/>
+    <w:rsid w:val="00EF0F0E"/>
   </w:style>
   <w:style w:type="paragraph" w:styleId="Ttulo1">
     <w:name w:val="heading 1"/>
@@ -6014,7 +6607,6 @@
     <w:basedOn w:val="Normal"/>
     <w:next w:val="Normal"/>
     <w:uiPriority w:val="9"/>
-    <w:semiHidden/>
     <w:unhideWhenUsed/>
     <w:qFormat/>
     <w:pPr>
@@ -6033,7 +6625,6 @@
     <w:basedOn w:val="Normal"/>
     <w:next w:val="Normal"/>
     <w:uiPriority w:val="9"/>
-    <w:semiHidden/>
     <w:unhideWhenUsed/>
     <w:qFormat/>
     <w:pPr>
@@ -6053,7 +6644,6 @@
     <w:basedOn w:val="Normal"/>
     <w:next w:val="Normal"/>
     <w:uiPriority w:val="9"/>
-    <w:semiHidden/>
     <w:unhideWhenUsed/>
     <w:qFormat/>
     <w:pPr>
@@ -6263,6 +6853,26 @@
     <w:rPr>
       <w:color w:val="800080" w:themeColor="followedHyperlink"/>
       <w:u w:val="single"/>
+    </w:rPr>
+  </w:style>
+  <w:style w:type="character" w:customStyle="1" w:styleId="reactmarkdownparsertextcontainerrodgy">
+    <w:name w:val="reactmarkdownparser_textcontainer__rodgy"/>
+    <w:basedOn w:val="Fuentedeprrafopredeter"/>
+    <w:rsid w:val="00750283"/>
+  </w:style>
+  <w:style w:type="paragraph" w:customStyle="1" w:styleId="reactmarkdownparserlistitemplpu7">
+    <w:name w:val="reactmarkdownparser_listitem__plpu7"/>
+    <w:basedOn w:val="Normal"/>
+    <w:rsid w:val="00750283"/>
+    <w:pPr>
+      <w:spacing w:before="100" w:beforeAutospacing="1" w:after="100" w:afterAutospacing="1" w:line="240" w:lineRule="auto"/>
+      <w:contextualSpacing w:val="0"/>
+    </w:pPr>
+    <w:rPr>
+      <w:rFonts w:ascii="Times New Roman" w:eastAsia="Times New Roman" w:hAnsi="Times New Roman" w:cs="Times New Roman"/>
+      <w:sz w:val="24"/>
+      <w:szCs w:val="24"/>
+      <w:lang/>
     </w:rPr>
   </w:style>
 </w:styles>

</xml_diff>